<commit_message>
compress the dict file
</commit_message>
<xml_diff>
--- a/doc/doc2.docx
+++ b/doc/doc2.docx
@@ -1465,16 +1465,198 @@
         <w:rPr>
           <w:rFonts w:hint="eastAsia"/>
         </w:rPr>
-        <w:t>HMM</w:t>
-      </w:r>
-      <w:r>
-        <w:rPr>
-          <w:rFonts w:hint="eastAsia"/>
-        </w:rPr>
-        <w:t>模型简介</w:t>
+        <w:t>第一版中的简拼</w:t>
       </w:r>
     </w:p>
-    <w:p/>
+    <w:p>
+      <w:pPr>
+        <w:ind w:firstLineChars="200" w:firstLine="440"/>
+        <w:rPr>
+          <w:rFonts w:hint="eastAsia"/>
+        </w:rPr>
+      </w:pPr>
+      <w:r>
+        <w:rPr>
+          <w:rFonts w:hint="eastAsia"/>
+        </w:rPr>
+        <w:t>第一版中的简拼查询是基于简拼还原为全拼的思路来做的</w:t>
+      </w:r>
+      <w:r>
+        <w:rPr>
+          <w:rFonts w:hint="eastAsia"/>
+        </w:rPr>
+        <w:t>.</w:t>
+      </w:r>
+      <w:r>
+        <w:rPr>
+          <w:rFonts w:hint="eastAsia"/>
+        </w:rPr>
+        <w:t>将简拼还原为所有可能的全拼</w:t>
+      </w:r>
+      <w:r>
+        <w:rPr>
+          <w:rFonts w:hint="eastAsia"/>
+        </w:rPr>
+        <w:t>,</w:t>
+      </w:r>
+      <w:r>
+        <w:rPr>
+          <w:rFonts w:hint="eastAsia"/>
+        </w:rPr>
+        <w:t>再对这些全拼进行查找</w:t>
+      </w:r>
+      <w:r>
+        <w:rPr>
+          <w:rFonts w:hint="eastAsia"/>
+        </w:rPr>
+        <w:t>.</w:t>
+      </w:r>
+    </w:p>
+    <w:p>
+      <w:pPr>
+        <w:ind w:firstLineChars="200" w:firstLine="440"/>
+        <w:rPr>
+          <w:rFonts w:hint="eastAsia"/>
+        </w:rPr>
+      </w:pPr>
+      <w:r>
+        <w:rPr>
+          <w:rFonts w:hint="eastAsia"/>
+        </w:rPr>
+        <w:t>这种方法的主要问题是随着简写部分的增多</w:t>
+      </w:r>
+      <w:r>
+        <w:rPr>
+          <w:rFonts w:hint="eastAsia"/>
+        </w:rPr>
+        <w:t>,</w:t>
+      </w:r>
+      <w:r>
+        <w:rPr>
+          <w:rFonts w:hint="eastAsia"/>
+        </w:rPr>
+        <w:t>搜索空间是呈</w:t>
+      </w:r>
+      <w:proofErr w:type="gramStart"/>
+      <w:r>
+        <w:rPr>
+          <w:rFonts w:hint="eastAsia"/>
+        </w:rPr>
+        <w:t>指数级</w:t>
+      </w:r>
+      <w:proofErr w:type="gramEnd"/>
+      <w:r>
+        <w:rPr>
+          <w:rFonts w:hint="eastAsia"/>
+        </w:rPr>
+        <w:t>增长的</w:t>
+      </w:r>
+      <w:r>
+        <w:rPr>
+          <w:rFonts w:hint="eastAsia"/>
+        </w:rPr>
+        <w:t>.</w:t>
+      </w:r>
+      <w:r>
+        <w:rPr>
+          <w:rFonts w:hint="eastAsia"/>
+        </w:rPr>
+        <w:t>原因是它将简拼还原为所有可能的全拼</w:t>
+      </w:r>
+      <w:r>
+        <w:rPr>
+          <w:rFonts w:hint="eastAsia"/>
+        </w:rPr>
+        <w:t>,</w:t>
+      </w:r>
+      <w:r>
+        <w:rPr>
+          <w:rFonts w:hint="eastAsia"/>
+        </w:rPr>
+        <w:t>但是这些全拼在词典中很有可能是不存在的</w:t>
+      </w:r>
+      <w:r>
+        <w:rPr>
+          <w:rFonts w:hint="eastAsia"/>
+        </w:rPr>
+        <w:t>.</w:t>
+      </w:r>
+    </w:p>
+    <w:p>
+      <w:pPr>
+        <w:ind w:firstLineChars="200" w:firstLine="440"/>
+        <w:rPr>
+          <w:rFonts w:hint="eastAsia"/>
+        </w:rPr>
+      </w:pPr>
+      <w:r>
+        <w:rPr>
+          <w:rFonts w:hint="eastAsia"/>
+        </w:rPr>
+        <w:t>对于全首字母简拼则是将这些全首字母全拼也全部加入到词典中</w:t>
+      </w:r>
+      <w:r>
+        <w:rPr>
+          <w:rFonts w:hint="eastAsia"/>
+        </w:rPr>
+        <w:t>,</w:t>
+      </w:r>
+      <w:r>
+        <w:rPr>
+          <w:rFonts w:hint="eastAsia"/>
+        </w:rPr>
+        <w:t>当作词语进行直接查询</w:t>
+      </w:r>
+      <w:r>
+        <w:rPr>
+          <w:rFonts w:hint="eastAsia"/>
+        </w:rPr>
+        <w:t>.</w:t>
+      </w:r>
+    </w:p>
+    <w:p>
+      <w:pPr>
+        <w:ind w:firstLineChars="200" w:firstLine="440"/>
+      </w:pPr>
+      <w:r>
+        <w:rPr>
+          <w:rFonts w:hint="eastAsia"/>
+        </w:rPr>
+        <w:t>第一版中的简拼还有一个很大的问题就是无法对最终结果进行有效的排序</w:t>
+      </w:r>
+      <w:r>
+        <w:rPr>
+          <w:rFonts w:hint="eastAsia"/>
+        </w:rPr>
+        <w:t>,</w:t>
+      </w:r>
+      <w:r>
+        <w:rPr>
+          <w:rFonts w:hint="eastAsia"/>
+        </w:rPr>
+        <w:t>因为没有相关的信息可以参考</w:t>
+      </w:r>
+      <w:r>
+        <w:rPr>
+          <w:rFonts w:hint="eastAsia"/>
+        </w:rPr>
+        <w:t>,</w:t>
+      </w:r>
+      <w:r>
+        <w:rPr>
+          <w:rFonts w:hint="eastAsia"/>
+        </w:rPr>
+        <w:t>只能当作等概率处理</w:t>
+      </w:r>
+      <w:r>
+        <w:rPr>
+          <w:rFonts w:hint="eastAsia"/>
+        </w:rPr>
+        <w:t>.</w:t>
+      </w:r>
+      <w:bookmarkStart w:id="0" w:name="_GoBack"/>
+      <w:bookmarkEnd w:id="0"/>
+    </w:p>
     <w:p>
       <w:pPr>
         <w:pStyle w:val="1"/>
@@ -1542,6 +1724,7 @@
         <w:rPr>
           <w:rFonts w:hint="eastAsia"/>
         </w:rPr>
+        <w:lastRenderedPageBreak/>
         <w:t>用户的输入</w:t>
       </w:r>
       <m:oMath>
@@ -2082,6 +2265,9 @@
     <w:p>
       <w:pPr>
         <w:ind w:firstLineChars="200" w:firstLine="440"/>
+        <w:rPr>
+          <w:rFonts w:hint="eastAsia"/>
+        </w:rPr>
       </w:pPr>
       <w:r>
         <w:rPr>
@@ -2089,8 +2275,492 @@
         </w:rPr>
         <w:t>对于全拼</w:t>
       </w:r>
-      <w:bookmarkStart w:id="0" w:name="_GoBack"/>
-      <w:bookmarkEnd w:id="0"/>
+      <w:r>
+        <w:rPr>
+          <w:rFonts w:hint="eastAsia"/>
+        </w:rPr>
+        <w:t>输入而言</w:t>
+      </w:r>
+      <w:r>
+        <w:rPr>
+          <w:rFonts w:hint="eastAsia"/>
+        </w:rPr>
+        <w:t>,</w:t>
+      </w:r>
+      <w:r>
+        <w:rPr>
+          <w:rFonts w:hint="eastAsia"/>
+        </w:rPr>
+        <w:t>这个内部状态集合是很容易得到的</w:t>
+      </w:r>
+      <w:r>
+        <w:rPr>
+          <w:rFonts w:hint="eastAsia"/>
+        </w:rPr>
+        <w:t>,</w:t>
+      </w:r>
+      <w:r>
+        <w:rPr>
+          <w:rFonts w:hint="eastAsia"/>
+        </w:rPr>
+        <w:t>直接查字典即可</w:t>
+      </w:r>
+      <w:r>
+        <w:rPr>
+          <w:rFonts w:hint="eastAsia"/>
+        </w:rPr>
+        <w:t>.</w:t>
+      </w:r>
+    </w:p>
+    <w:p>
+      <w:pPr>
+        <w:ind w:firstLineChars="200" w:firstLine="440"/>
+        <w:rPr>
+          <w:rFonts w:hint="eastAsia"/>
+        </w:rPr>
+      </w:pPr>
+      <w:r>
+        <w:rPr>
+          <w:rFonts w:hint="eastAsia"/>
+        </w:rPr>
+        <w:t>关键是对于简拼而言</w:t>
+      </w:r>
+      <w:r>
+        <w:rPr>
+          <w:rFonts w:hint="eastAsia"/>
+        </w:rPr>
+        <w:t>,</w:t>
+      </w:r>
+      <w:r>
+        <w:rPr>
+          <w:rFonts w:hint="eastAsia"/>
+        </w:rPr>
+        <w:t>这个内部状态集合是隐含的</w:t>
+      </w:r>
+      <w:r>
+        <w:rPr>
+          <w:rFonts w:hint="eastAsia"/>
+        </w:rPr>
+        <w:t>.</w:t>
+      </w:r>
+      <w:r>
+        <w:rPr>
+          <w:rFonts w:hint="eastAsia"/>
+        </w:rPr>
+        <w:t>因为在字典中无法得到简拼的相关信息</w:t>
+      </w:r>
+      <w:r>
+        <w:rPr>
+          <w:rFonts w:hint="eastAsia"/>
+        </w:rPr>
+        <w:t>.</w:t>
+      </w:r>
+    </w:p>
+    <w:p>
+      <w:pPr>
+        <w:ind w:firstLineChars="200" w:firstLine="440"/>
+        <w:rPr>
+          <w:rFonts w:hint="eastAsia"/>
+        </w:rPr>
+      </w:pPr>
+      <w:r>
+        <w:rPr>
+          <w:rFonts w:hint="eastAsia"/>
+        </w:rPr>
+        <w:t>但是我们可以根据字典中信息得到从简拼到全拼的转移概率</w:t>
+      </w:r>
+      <w:r>
+        <w:rPr>
+          <w:rFonts w:hint="eastAsia"/>
+        </w:rPr>
+        <w:t>.</w:t>
+      </w:r>
+      <w:r>
+        <w:rPr>
+          <w:rFonts w:hint="eastAsia"/>
+        </w:rPr>
+        <w:t>如对于简拼</w:t>
+      </w:r>
+      <w:r>
+        <w:rPr>
+          <w:rFonts w:hint="eastAsia"/>
+        </w:rPr>
+        <w:t>(</w:t>
+      </w:r>
+      <w:proofErr w:type="spellStart"/>
+      <w:r>
+        <w:rPr>
+          <w:rFonts w:hint="eastAsia"/>
+        </w:rPr>
+        <w:t>mingt</w:t>
+      </w:r>
+      <w:proofErr w:type="spellEnd"/>
+      <w:r>
+        <w:rPr>
+          <w:rFonts w:hint="eastAsia"/>
+        </w:rPr>
+        <w:t>),</w:t>
+      </w:r>
+      <w:r>
+        <w:rPr>
+          <w:rFonts w:hint="eastAsia"/>
+        </w:rPr>
+        <w:t>对于全拼</w:t>
+      </w:r>
+      <w:r>
+        <w:rPr>
+          <w:rFonts w:hint="eastAsia"/>
+        </w:rPr>
+        <w:t>(</w:t>
+      </w:r>
+      <w:proofErr w:type="spellStart"/>
+      <w:r>
+        <w:rPr>
+          <w:rFonts w:hint="eastAsia"/>
+        </w:rPr>
+        <w:t>mingtian</w:t>
+      </w:r>
+      <w:proofErr w:type="spellEnd"/>
+      <w:r>
+        <w:rPr>
+          <w:rFonts w:hint="eastAsia"/>
+        </w:rPr>
+        <w:t>)</w:t>
+      </w:r>
+      <w:r>
+        <w:rPr>
+          <w:rFonts w:hint="eastAsia"/>
+        </w:rPr>
+        <w:t>有一个转移概率</w:t>
+      </w:r>
+      <w:r>
+        <w:rPr>
+          <w:rFonts w:hint="eastAsia"/>
+        </w:rPr>
+        <w:t>p,</w:t>
+      </w:r>
+      <w:r>
+        <w:rPr>
+          <w:rFonts w:hint="eastAsia"/>
+        </w:rPr>
+        <w:t>对于</w:t>
+      </w:r>
+      <w:r>
+        <w:rPr>
+          <w:rFonts w:hint="eastAsia"/>
+        </w:rPr>
+        <w:t>(</w:t>
+      </w:r>
+      <w:proofErr w:type="spellStart"/>
+      <w:r>
+        <w:rPr>
+          <w:rFonts w:hint="eastAsia"/>
+        </w:rPr>
+        <w:t>mingti</w:t>
+      </w:r>
+      <w:proofErr w:type="spellEnd"/>
+      <w:r>
+        <w:rPr>
+          <w:rFonts w:hint="eastAsia"/>
+        </w:rPr>
+        <w:t>)</w:t>
+      </w:r>
+      <w:r>
+        <w:rPr>
+          <w:rFonts w:hint="eastAsia"/>
+        </w:rPr>
+        <w:t>也有一个转移概率</w:t>
+      </w:r>
+      <w:r>
+        <w:rPr>
+          <w:rFonts w:hint="eastAsia"/>
+        </w:rPr>
+        <w:t>p</w:t>
+      </w:r>
+      <w:proofErr w:type="gramStart"/>
+      <w:r>
+        <w:t>’</w:t>
+      </w:r>
+      <w:proofErr w:type="gramEnd"/>
+      <w:r>
+        <w:rPr>
+          <w:rFonts w:hint="eastAsia"/>
+        </w:rPr>
+        <w:t>.</w:t>
+      </w:r>
+      <w:r>
+        <w:rPr>
+          <w:rFonts w:hint="eastAsia"/>
+        </w:rPr>
+        <w:t>而</w:t>
+      </w:r>
+      <w:r>
+        <w:rPr>
+          <w:rFonts w:hint="eastAsia"/>
+        </w:rPr>
+        <w:t>(</w:t>
+      </w:r>
+      <w:proofErr w:type="spellStart"/>
+      <w:r>
+        <w:rPr>
+          <w:rFonts w:hint="eastAsia"/>
+        </w:rPr>
+        <w:t>mingtian</w:t>
+      </w:r>
+      <w:proofErr w:type="spellEnd"/>
+      <w:r>
+        <w:rPr>
+          <w:rFonts w:hint="eastAsia"/>
+        </w:rPr>
+        <w:t>)</w:t>
+      </w:r>
+      <w:r>
+        <w:rPr>
+          <w:rFonts w:hint="eastAsia"/>
+        </w:rPr>
+        <w:t>对于</w:t>
+      </w:r>
+      <w:r>
+        <w:rPr>
+          <w:rFonts w:hint="eastAsia"/>
+        </w:rPr>
+        <w:t>(</w:t>
+      </w:r>
+      <w:r>
+        <w:rPr>
+          <w:rFonts w:hint="eastAsia"/>
+        </w:rPr>
+        <w:t>明天</w:t>
+      </w:r>
+      <w:r>
+        <w:rPr>
+          <w:rFonts w:hint="eastAsia"/>
+        </w:rPr>
+        <w:t>)</w:t>
+      </w:r>
+      <w:r>
+        <w:rPr>
+          <w:rFonts w:hint="eastAsia"/>
+        </w:rPr>
+        <w:t>的概率若是</w:t>
+      </w:r>
+      <w:r>
+        <w:rPr>
+          <w:rFonts w:hint="eastAsia"/>
+        </w:rPr>
+        <w:t>q,</w:t>
+      </w:r>
+      <w:r>
+        <w:rPr>
+          <w:rFonts w:hint="eastAsia"/>
+        </w:rPr>
+        <w:t>则</w:t>
+      </w:r>
+      <w:r>
+        <w:rPr>
+          <w:rFonts w:hint="eastAsia"/>
+        </w:rPr>
+        <w:t>(</w:t>
+      </w:r>
+      <w:proofErr w:type="spellStart"/>
+      <w:r>
+        <w:rPr>
+          <w:rFonts w:hint="eastAsia"/>
+        </w:rPr>
+        <w:t>mingt</w:t>
+      </w:r>
+      <w:proofErr w:type="spellEnd"/>
+      <w:r>
+        <w:rPr>
+          <w:rFonts w:hint="eastAsia"/>
+        </w:rPr>
+        <w:t>)</w:t>
+      </w:r>
+      <w:r>
+        <w:rPr>
+          <w:rFonts w:hint="eastAsia"/>
+        </w:rPr>
+        <w:t>对应到</w:t>
+      </w:r>
+      <w:r>
+        <w:rPr>
+          <w:rFonts w:hint="eastAsia"/>
+        </w:rPr>
+        <w:t>(</w:t>
+      </w:r>
+      <w:r>
+        <w:rPr>
+          <w:rFonts w:hint="eastAsia"/>
+        </w:rPr>
+        <w:t>明天</w:t>
+      </w:r>
+      <w:r>
+        <w:rPr>
+          <w:rFonts w:hint="eastAsia"/>
+        </w:rPr>
+        <w:t>)</w:t>
+      </w:r>
+      <w:r>
+        <w:rPr>
+          <w:rFonts w:hint="eastAsia"/>
+        </w:rPr>
+        <w:t>的概率就是</w:t>
+      </w:r>
+      <w:proofErr w:type="spellStart"/>
+      <w:r>
+        <w:rPr>
+          <w:rFonts w:hint="eastAsia"/>
+        </w:rPr>
+        <w:t>pq</w:t>
+      </w:r>
+      <w:proofErr w:type="spellEnd"/>
+      <w:r>
+        <w:rPr>
+          <w:rFonts w:hint="eastAsia"/>
+        </w:rPr>
+        <w:t>.</w:t>
+      </w:r>
+    </w:p>
+    <w:p>
+      <w:pPr>
+        <w:ind w:firstLineChars="200" w:firstLine="440"/>
+        <w:rPr>
+          <w:rFonts w:hint="eastAsia"/>
+        </w:rPr>
+      </w:pPr>
+      <w:r>
+        <w:rPr>
+          <w:rFonts w:hint="eastAsia"/>
+        </w:rPr>
+        <w:t>根据这个计算方法</w:t>
+      </w:r>
+      <w:r>
+        <w:rPr>
+          <w:rFonts w:hint="eastAsia"/>
+        </w:rPr>
+        <w:t>,</w:t>
+      </w:r>
+      <w:r>
+        <w:rPr>
+          <w:rFonts w:hint="eastAsia"/>
+        </w:rPr>
+        <w:t>我们可以计算出一个简拼到所有可能的全拼的概率</w:t>
+      </w:r>
+      <w:r>
+        <w:rPr>
+          <w:rFonts w:hint="eastAsia"/>
+        </w:rPr>
+        <w:t>,</w:t>
+      </w:r>
+      <w:r>
+        <w:rPr>
+          <w:rFonts w:hint="eastAsia"/>
+        </w:rPr>
+        <w:t>并进一步推算出到内部状态的概率</w:t>
+      </w:r>
+      <w:r>
+        <w:rPr>
+          <w:rFonts w:hint="eastAsia"/>
+        </w:rPr>
+        <w:t>.</w:t>
+      </w:r>
+    </w:p>
+    <w:p>
+      <w:pPr>
+        <w:ind w:firstLineChars="200" w:firstLine="440"/>
+        <w:rPr>
+          <w:rFonts w:hint="eastAsia"/>
+        </w:rPr>
+      </w:pPr>
+      <w:r>
+        <w:rPr>
+          <w:rFonts w:hint="eastAsia"/>
+        </w:rPr>
+        <w:t>在实际的算法中</w:t>
+      </w:r>
+      <w:r>
+        <w:rPr>
+          <w:rFonts w:hint="eastAsia"/>
+        </w:rPr>
+        <w:t>,</w:t>
+      </w:r>
+      <w:r>
+        <w:rPr>
+          <w:rFonts w:hint="eastAsia"/>
+        </w:rPr>
+        <w:t>并不是从简拼到全拼进行推算</w:t>
+      </w:r>
+      <w:r>
+        <w:rPr>
+          <w:rFonts w:hint="eastAsia"/>
+        </w:rPr>
+        <w:t>,</w:t>
+      </w:r>
+      <w:r>
+        <w:rPr>
+          <w:rFonts w:hint="eastAsia"/>
+        </w:rPr>
+        <w:t>而是从所有已知的全拼推算出对应的所有简拼情况的转移概率</w:t>
+      </w:r>
+      <w:r>
+        <w:rPr>
+          <w:rFonts w:hint="eastAsia"/>
+        </w:rPr>
+        <w:t>.</w:t>
+      </w:r>
+    </w:p>
+    <w:p>
+      <w:pPr>
+        <w:ind w:firstLineChars="200" w:firstLine="440"/>
+      </w:pPr>
+      <w:r>
+        <w:rPr>
+          <w:rFonts w:hint="eastAsia"/>
+        </w:rPr>
+        <w:t>由于我们的输入法并不是要算最可能的情况</w:t>
+      </w:r>
+      <w:r>
+        <w:rPr>
+          <w:rFonts w:hint="eastAsia"/>
+        </w:rPr>
+        <w:t>,</w:t>
+      </w:r>
+      <w:r>
+        <w:rPr>
+          <w:rFonts w:hint="eastAsia"/>
+        </w:rPr>
+        <w:t>而是要算出所有情况</w:t>
+      </w:r>
+      <w:r>
+        <w:rPr>
+          <w:rFonts w:hint="eastAsia"/>
+        </w:rPr>
+        <w:t>,</w:t>
+      </w:r>
+      <w:r>
+        <w:rPr>
+          <w:rFonts w:hint="eastAsia"/>
+        </w:rPr>
+        <w:t>并进行排序</w:t>
+      </w:r>
+      <w:r>
+        <w:rPr>
+          <w:rFonts w:hint="eastAsia"/>
+        </w:rPr>
+        <w:t>,</w:t>
+      </w:r>
+      <w:r>
+        <w:rPr>
+          <w:rFonts w:hint="eastAsia"/>
+        </w:rPr>
+        <w:t>因此只能用朴素算法算出完整的转移矩阵</w:t>
+      </w:r>
+      <w:r>
+        <w:rPr>
+          <w:rFonts w:hint="eastAsia"/>
+        </w:rPr>
+        <w:t>.</w:t>
+      </w:r>
     </w:p>
     <w:p>
       <w:pPr>
@@ -2099,12 +2769,14 @@
           <w:ilvl w:val="0"/>
           <w:numId w:val="5"/>
         </w:numPr>
-      </w:pPr>
-      <w:r>
-        <w:rPr>
-          <w:rFonts w:hint="eastAsia"/>
-        </w:rPr>
-        <w:lastRenderedPageBreak/>
+        <w:rPr>
+          <w:rFonts w:hint="eastAsia"/>
+        </w:rPr>
+      </w:pPr>
+      <w:r>
+        <w:rPr>
+          <w:rFonts w:hint="eastAsia"/>
+        </w:rPr>
         <w:t>HMM</w:t>
       </w:r>
       <w:r>
@@ -2112,6 +2784,111 @@
           <w:rFonts w:hint="eastAsia"/>
         </w:rPr>
         <w:t>模型的使用</w:t>
+      </w:r>
+    </w:p>
+    <w:p>
+      <w:pPr>
+        <w:ind w:firstLineChars="200" w:firstLine="440"/>
+      </w:pPr>
+      <w:r>
+        <w:rPr>
+          <w:rFonts w:hint="eastAsia"/>
+        </w:rPr>
+        <w:t>经过训练</w:t>
+      </w:r>
+      <w:r>
+        <w:rPr>
+          <w:rFonts w:hint="eastAsia"/>
+        </w:rPr>
+        <w:t>,</w:t>
+      </w:r>
+      <w:r>
+        <w:rPr>
+          <w:rFonts w:hint="eastAsia"/>
+        </w:rPr>
+        <w:t>我们得到的是一个完整的由简拼到全拼的转移矩阵</w:t>
+      </w:r>
+      <w:r>
+        <w:rPr>
+          <w:rFonts w:hint="eastAsia"/>
+        </w:rPr>
+        <w:t>.</w:t>
+      </w:r>
+      <w:r>
+        <w:rPr>
+          <w:rFonts w:hint="eastAsia"/>
+        </w:rPr>
+        <w:t>在使用它来对简拼进行查找时</w:t>
+      </w:r>
+      <w:r>
+        <w:rPr>
+          <w:rFonts w:hint="eastAsia"/>
+        </w:rPr>
+        <w:t>,</w:t>
+      </w:r>
+      <w:r>
+        <w:rPr>
+          <w:rFonts w:hint="eastAsia"/>
+        </w:rPr>
+        <w:t>只需要做一步的推测</w:t>
+      </w:r>
+      <w:r>
+        <w:rPr>
+          <w:rFonts w:hint="eastAsia"/>
+        </w:rPr>
+        <w:t>,</w:t>
+      </w:r>
+      <w:r>
+        <w:rPr>
+          <w:rFonts w:hint="eastAsia"/>
+        </w:rPr>
+        <w:t>由简拼到所有可能的全拼的转移概率</w:t>
+      </w:r>
+      <w:r>
+        <w:rPr>
+          <w:rFonts w:hint="eastAsia"/>
+        </w:rPr>
+        <w:t>,</w:t>
+      </w:r>
+      <w:r>
+        <w:rPr>
+          <w:rFonts w:hint="eastAsia"/>
+        </w:rPr>
+        <w:t>以及这些全拼对应的中文</w:t>
+      </w:r>
+      <w:proofErr w:type="gramStart"/>
+      <w:r>
+        <w:rPr>
+          <w:rFonts w:hint="eastAsia"/>
+        </w:rPr>
+        <w:t>串及其</w:t>
+      </w:r>
+      <w:proofErr w:type="gramEnd"/>
+      <w:r>
+        <w:rPr>
+          <w:rFonts w:hint="eastAsia"/>
+        </w:rPr>
+        <w:t>概率算出这个简拼对应的所有中文</w:t>
+      </w:r>
+      <w:proofErr w:type="gramStart"/>
+      <w:r>
+        <w:rPr>
+          <w:rFonts w:hint="eastAsia"/>
+        </w:rPr>
+        <w:t>串及其</w:t>
+      </w:r>
+      <w:proofErr w:type="gramEnd"/>
+      <w:r>
+        <w:rPr>
+          <w:rFonts w:hint="eastAsia"/>
+        </w:rPr>
+        <w:t>概率</w:t>
+      </w:r>
+      <w:r>
+        <w:rPr>
+          <w:rFonts w:hint="eastAsia"/>
+        </w:rPr>
+        <w:t>.</w:t>
       </w:r>
     </w:p>
     <w:p>
@@ -2126,6 +2903,7 @@
         <w:rPr>
           <w:rFonts w:hint="eastAsia"/>
         </w:rPr>
+        <w:lastRenderedPageBreak/>
         <w:t>其他</w:t>
       </w:r>
       <w:r>
@@ -2167,812 +2945,6 @@
     </w:p>
     <w:p>
       <w:pPr>
-        <w:ind w:left="420" w:firstLine="420"/>
-      </w:pPr>
-      <w:r>
-        <w:rPr>
-          <w:rFonts w:hint="eastAsia"/>
-        </w:rPr>
-        <w:t>第一点实现了部分</w:t>
-      </w:r>
-      <w:r>
-        <w:rPr>
-          <w:rFonts w:hint="eastAsia"/>
-        </w:rPr>
-        <w:t>.</w:t>
-      </w:r>
-      <w:r>
-        <w:rPr>
-          <w:rFonts w:hint="eastAsia"/>
-        </w:rPr>
-        <w:t>方法是通过音节切分</w:t>
-      </w:r>
-      <w:r>
-        <w:rPr>
-          <w:rFonts w:hint="eastAsia"/>
-        </w:rPr>
-        <w:t>,</w:t>
-      </w:r>
-      <w:r>
-        <w:rPr>
-          <w:rFonts w:hint="eastAsia"/>
-        </w:rPr>
-        <w:t>找到不完整的音节</w:t>
-      </w:r>
-      <w:r>
-        <w:rPr>
-          <w:rFonts w:hint="eastAsia"/>
-        </w:rPr>
-        <w:t>,</w:t>
-      </w:r>
-      <w:r>
-        <w:rPr>
-          <w:rFonts w:hint="eastAsia"/>
-        </w:rPr>
-        <w:t>并进行猜测</w:t>
-      </w:r>
-      <w:r>
-        <w:rPr>
-          <w:rFonts w:hint="eastAsia"/>
-        </w:rPr>
-        <w:t>(</w:t>
-      </w:r>
-      <w:r>
-        <w:rPr>
-          <w:rFonts w:hint="eastAsia"/>
-        </w:rPr>
-        <w:t>当前是将所有情况全部试一遍</w:t>
-      </w:r>
-      <w:r>
-        <w:rPr>
-          <w:rFonts w:hint="eastAsia"/>
-        </w:rPr>
-        <w:t>).</w:t>
-      </w:r>
-      <w:r>
-        <w:rPr>
-          <w:rFonts w:hint="eastAsia"/>
-        </w:rPr>
-        <w:t>但是用这种方法基本只能做到一个音节的还原</w:t>
-      </w:r>
-      <w:r>
-        <w:rPr>
-          <w:rFonts w:hint="eastAsia"/>
-        </w:rPr>
-        <w:t>,</w:t>
-      </w:r>
-      <w:r>
-        <w:rPr>
-          <w:rFonts w:hint="eastAsia"/>
-        </w:rPr>
-        <w:t>因为平均每个简拼对应的全拼大概有</w:t>
-      </w:r>
-      <w:r>
-        <w:rPr>
-          <w:rFonts w:hint="eastAsia"/>
-        </w:rPr>
-        <w:t>10</w:t>
-      </w:r>
-      <w:r>
-        <w:rPr>
-          <w:rFonts w:hint="eastAsia"/>
-        </w:rPr>
-        <w:t>个</w:t>
-      </w:r>
-      <w:r>
-        <w:rPr>
-          <w:rFonts w:hint="eastAsia"/>
-        </w:rPr>
-        <w:t>,</w:t>
-      </w:r>
-      <w:r>
-        <w:rPr>
-          <w:rFonts w:hint="eastAsia"/>
-        </w:rPr>
-        <w:t>如果要还原两个</w:t>
-      </w:r>
-      <w:r>
-        <w:rPr>
-          <w:rFonts w:hint="eastAsia"/>
-        </w:rPr>
-        <w:t>,</w:t>
-      </w:r>
-      <w:r>
-        <w:rPr>
-          <w:rFonts w:hint="eastAsia"/>
-        </w:rPr>
-        <w:t>搜索空间就是</w:t>
-      </w:r>
-      <w:r>
-        <w:rPr>
-          <w:rFonts w:hint="eastAsia"/>
-        </w:rPr>
-        <w:t>100,</w:t>
-      </w:r>
-      <w:r>
-        <w:rPr>
-          <w:rFonts w:hint="eastAsia"/>
-        </w:rPr>
-        <w:t>而平均每个全拼对应的字词至少有</w:t>
-      </w:r>
-      <w:r>
-        <w:rPr>
-          <w:rFonts w:hint="eastAsia"/>
-        </w:rPr>
-        <w:t>20</w:t>
-      </w:r>
-      <w:r>
-        <w:rPr>
-          <w:rFonts w:hint="eastAsia"/>
-        </w:rPr>
-        <w:t>个</w:t>
-      </w:r>
-      <w:r>
-        <w:rPr>
-          <w:rFonts w:hint="eastAsia"/>
-        </w:rPr>
-        <w:t>,</w:t>
-      </w:r>
-      <w:r>
-        <w:rPr>
-          <w:rFonts w:hint="eastAsia"/>
-        </w:rPr>
-        <w:t>这样的话候选词就有</w:t>
-      </w:r>
-      <w:r>
-        <w:rPr>
-          <w:rFonts w:hint="eastAsia"/>
-        </w:rPr>
-        <w:t>20*100=2000</w:t>
-      </w:r>
-      <w:r>
-        <w:rPr>
-          <w:rFonts w:hint="eastAsia"/>
-        </w:rPr>
-        <w:t>个之多</w:t>
-      </w:r>
-      <w:r>
-        <w:rPr>
-          <w:rFonts w:hint="eastAsia"/>
-        </w:rPr>
-        <w:t>,</w:t>
-      </w:r>
-      <w:r>
-        <w:rPr>
-          <w:rFonts w:hint="eastAsia"/>
-        </w:rPr>
-        <w:t>从效率上来说无法接受</w:t>
-      </w:r>
-      <w:r>
-        <w:rPr>
-          <w:rFonts w:hint="eastAsia"/>
-        </w:rPr>
-        <w:t>(</w:t>
-      </w:r>
-      <w:proofErr w:type="gramStart"/>
-      <w:r>
-        <w:rPr>
-          <w:rFonts w:hint="eastAsia"/>
-        </w:rPr>
-        <w:t>当前再只还原</w:t>
-      </w:r>
-      <w:proofErr w:type="gramEnd"/>
-      <w:r>
-        <w:rPr>
-          <w:rFonts w:hint="eastAsia"/>
-        </w:rPr>
-        <w:t>一个的情况下在有些时候都已经能明显感觉到卡顿</w:t>
-      </w:r>
-      <w:r>
-        <w:rPr>
-          <w:rFonts w:hint="eastAsia"/>
-        </w:rPr>
-        <w:t>,</w:t>
-      </w:r>
-      <w:r>
-        <w:rPr>
-          <w:rFonts w:hint="eastAsia"/>
-        </w:rPr>
-        <w:t>可能是因为</w:t>
-      </w:r>
-      <w:r>
-        <w:rPr>
-          <w:rFonts w:hint="eastAsia"/>
-        </w:rPr>
-        <w:t>JNI</w:t>
-      </w:r>
-      <w:r>
-        <w:rPr>
-          <w:rFonts w:hint="eastAsia"/>
-        </w:rPr>
-        <w:t>在</w:t>
-      </w:r>
-      <w:r>
-        <w:rPr>
-          <w:rFonts w:hint="eastAsia"/>
-        </w:rPr>
-        <w:t>C++</w:t>
-      </w:r>
-      <w:r>
-        <w:rPr>
-          <w:rFonts w:hint="eastAsia"/>
-        </w:rPr>
-        <w:t>和</w:t>
-      </w:r>
-      <w:r>
-        <w:rPr>
-          <w:rFonts w:hint="eastAsia"/>
-        </w:rPr>
-        <w:t>Java</w:t>
-      </w:r>
-      <w:proofErr w:type="gramStart"/>
-      <w:r>
-        <w:rPr>
-          <w:rFonts w:hint="eastAsia"/>
-        </w:rPr>
-        <w:t>交互时</w:t>
-      </w:r>
-      <w:proofErr w:type="gramEnd"/>
-      <w:r>
-        <w:rPr>
-          <w:rFonts w:hint="eastAsia"/>
-        </w:rPr>
-        <w:t>的效率问题</w:t>
-      </w:r>
-      <w:r>
-        <w:rPr>
-          <w:rFonts w:hint="eastAsia"/>
-        </w:rPr>
-        <w:t>,</w:t>
-      </w:r>
-      <w:r>
-        <w:rPr>
-          <w:rFonts w:hint="eastAsia"/>
-        </w:rPr>
-        <w:t>毕竟必须要进行一次数据的转换</w:t>
-      </w:r>
-      <w:r>
-        <w:rPr>
-          <w:rFonts w:hint="eastAsia"/>
-        </w:rPr>
-        <w:t>,</w:t>
-      </w:r>
-      <w:r>
-        <w:rPr>
-          <w:rFonts w:hint="eastAsia"/>
-        </w:rPr>
-        <w:t>从</w:t>
-      </w:r>
-      <w:r>
-        <w:rPr>
-          <w:rFonts w:hint="eastAsia"/>
-        </w:rPr>
-        <w:t>C++</w:t>
-      </w:r>
-      <w:r>
-        <w:rPr>
-          <w:rFonts w:hint="eastAsia"/>
-        </w:rPr>
-        <w:t>的字符串变成</w:t>
-      </w:r>
-      <w:r>
-        <w:rPr>
-          <w:rFonts w:hint="eastAsia"/>
-        </w:rPr>
-        <w:t>Java</w:t>
-      </w:r>
-      <w:r>
-        <w:rPr>
-          <w:rFonts w:hint="eastAsia"/>
-        </w:rPr>
-        <w:t>的对象</w:t>
-      </w:r>
-      <w:r>
-        <w:rPr>
-          <w:rFonts w:hint="eastAsia"/>
-        </w:rPr>
-        <w:t>,</w:t>
-      </w:r>
-      <w:r>
-        <w:rPr>
-          <w:rFonts w:hint="eastAsia"/>
-        </w:rPr>
-        <w:t>以后会考虑将这部分也放到</w:t>
-      </w:r>
-      <w:r>
-        <w:rPr>
-          <w:rFonts w:hint="eastAsia"/>
-        </w:rPr>
-        <w:t>C++</w:t>
-      </w:r>
-      <w:r>
-        <w:rPr>
-          <w:rFonts w:hint="eastAsia"/>
-        </w:rPr>
-        <w:t>中</w:t>
-      </w:r>
-      <w:r>
-        <w:rPr>
-          <w:rFonts w:hint="eastAsia"/>
-        </w:rPr>
-        <w:t>,</w:t>
-      </w:r>
-      <w:r>
-        <w:rPr>
-          <w:rFonts w:hint="eastAsia"/>
-        </w:rPr>
-        <w:t>尽量减少</w:t>
-      </w:r>
-      <w:r>
-        <w:rPr>
-          <w:rFonts w:hint="eastAsia"/>
-        </w:rPr>
-        <w:t>C++</w:t>
-      </w:r>
-      <w:r>
-        <w:rPr>
-          <w:rFonts w:hint="eastAsia"/>
-        </w:rPr>
-        <w:t>和</w:t>
-      </w:r>
-      <w:r>
-        <w:rPr>
-          <w:rFonts w:hint="eastAsia"/>
-        </w:rPr>
-        <w:t>Java</w:t>
-      </w:r>
-      <w:r>
-        <w:rPr>
-          <w:rFonts w:hint="eastAsia"/>
-        </w:rPr>
-        <w:t>的交互</w:t>
-      </w:r>
-      <w:r>
-        <w:rPr>
-          <w:rFonts w:hint="eastAsia"/>
-        </w:rPr>
-        <w:t>).</w:t>
-      </w:r>
-    </w:p>
-    <w:p>
-      <w:pPr>
-        <w:ind w:left="420" w:firstLine="420"/>
-      </w:pPr>
-      <w:r>
-        <w:rPr>
-          <w:rFonts w:hint="eastAsia"/>
-        </w:rPr>
-        <w:t>当然即使是在</w:t>
-      </w:r>
-      <w:r>
-        <w:rPr>
-          <w:rFonts w:hint="eastAsia"/>
-        </w:rPr>
-        <w:t>PC</w:t>
-      </w:r>
-      <w:r>
-        <w:rPr>
-          <w:rFonts w:hint="eastAsia"/>
-        </w:rPr>
-        <w:t>机上</w:t>
-      </w:r>
-      <w:r>
-        <w:rPr>
-          <w:rFonts w:hint="eastAsia"/>
-        </w:rPr>
-        <w:t>,</w:t>
-      </w:r>
-      <w:r>
-        <w:rPr>
-          <w:rFonts w:hint="eastAsia"/>
-        </w:rPr>
-        <w:t>这种方法也是不太可取的</w:t>
-      </w:r>
-      <w:r>
-        <w:rPr>
-          <w:rFonts w:hint="eastAsia"/>
-        </w:rPr>
-        <w:t>,</w:t>
-      </w:r>
-      <w:r>
-        <w:rPr>
-          <w:rFonts w:hint="eastAsia"/>
-        </w:rPr>
-        <w:t>因为每多一个还原的音节</w:t>
-      </w:r>
-      <w:r>
-        <w:rPr>
-          <w:rFonts w:hint="eastAsia"/>
-        </w:rPr>
-        <w:t>,</w:t>
-      </w:r>
-      <w:r>
-        <w:rPr>
-          <w:rFonts w:hint="eastAsia"/>
-        </w:rPr>
-        <w:t>搜索空间就上升大约</w:t>
-      </w:r>
-      <w:r>
-        <w:rPr>
-          <w:rFonts w:hint="eastAsia"/>
-        </w:rPr>
-        <w:t>10</w:t>
-      </w:r>
-      <w:r>
-        <w:rPr>
-          <w:rFonts w:hint="eastAsia"/>
-        </w:rPr>
-        <w:t>倍</w:t>
-      </w:r>
-      <w:r>
-        <w:rPr>
-          <w:rFonts w:hint="eastAsia"/>
-        </w:rPr>
-        <w:t>.</w:t>
-      </w:r>
-      <w:r>
-        <w:rPr>
-          <w:rFonts w:hint="eastAsia"/>
-        </w:rPr>
-        <w:t>所以以后的版本的改进肯定是要基于一个新的预测词库进行预测</w:t>
-      </w:r>
-      <w:r>
-        <w:rPr>
-          <w:rFonts w:hint="eastAsia"/>
-        </w:rPr>
-        <w:t>,</w:t>
-      </w:r>
-      <w:r>
-        <w:rPr>
-          <w:rFonts w:hint="eastAsia"/>
-        </w:rPr>
-        <w:t>这个词库的生成还需要对现有词库以及大量的语料库进行分析</w:t>
-      </w:r>
-      <w:r>
-        <w:rPr>
-          <w:rFonts w:hint="eastAsia"/>
-        </w:rPr>
-        <w:t>,</w:t>
-      </w:r>
-      <w:r>
-        <w:rPr>
-          <w:rFonts w:hint="eastAsia"/>
-        </w:rPr>
-        <w:t>找到一些高频的组合</w:t>
-      </w:r>
-      <w:r>
-        <w:rPr>
-          <w:rFonts w:hint="eastAsia"/>
-        </w:rPr>
-        <w:t>.</w:t>
-      </w:r>
-    </w:p>
-    <w:p>
-      <w:pPr>
-        <w:ind w:left="420" w:firstLine="420"/>
-      </w:pPr>
-      <w:r>
-        <w:rPr>
-          <w:rFonts w:hint="eastAsia"/>
-        </w:rPr>
-        <w:t>第二点则是已经实现了</w:t>
-      </w:r>
-      <w:r>
-        <w:rPr>
-          <w:rFonts w:hint="eastAsia"/>
-        </w:rPr>
-        <w:t>,</w:t>
-      </w:r>
-      <w:r>
-        <w:rPr>
-          <w:rFonts w:hint="eastAsia"/>
-        </w:rPr>
-        <w:t>这一点在目前的数据结构下很好实现</w:t>
-      </w:r>
-      <w:r>
-        <w:rPr>
-          <w:rFonts w:hint="eastAsia"/>
-        </w:rPr>
-        <w:t>,</w:t>
-      </w:r>
-      <w:r>
-        <w:rPr>
-          <w:rFonts w:hint="eastAsia"/>
-        </w:rPr>
-        <w:t>只要把每个词的首字母简拼也作为</w:t>
-      </w:r>
-      <w:r>
-        <w:rPr>
-          <w:rFonts w:hint="eastAsia"/>
-        </w:rPr>
-        <w:t>key</w:t>
-      </w:r>
-      <w:r>
-        <w:rPr>
-          <w:rFonts w:hint="eastAsia"/>
-        </w:rPr>
-        <w:t>再存一遍就可以了</w:t>
-      </w:r>
-      <w:r>
-        <w:rPr>
-          <w:rFonts w:hint="eastAsia"/>
-        </w:rPr>
-        <w:t>.</w:t>
-      </w:r>
-    </w:p>
-    <w:p>
-      <w:pPr>
-        <w:ind w:left="420" w:firstLine="420"/>
-      </w:pPr>
-      <w:r>
-        <w:rPr>
-          <w:rFonts w:hint="eastAsia"/>
-        </w:rPr>
-        <w:t>第三点实在第一点的基础上实现的</w:t>
-      </w:r>
-      <w:r>
-        <w:rPr>
-          <w:rFonts w:hint="eastAsia"/>
-        </w:rPr>
-        <w:t>,</w:t>
-      </w:r>
-      <w:r>
-        <w:rPr>
-          <w:rFonts w:hint="eastAsia"/>
-        </w:rPr>
-        <w:t>就是简单的把所有的组合都搜索一遍</w:t>
-      </w:r>
-      <w:r>
-        <w:rPr>
-          <w:rFonts w:hint="eastAsia"/>
-        </w:rPr>
-        <w:t>,</w:t>
-      </w:r>
-      <w:r>
-        <w:rPr>
-          <w:rFonts w:hint="eastAsia"/>
-        </w:rPr>
-        <w:t>存在的问题也一样</w:t>
-      </w:r>
-      <w:r>
-        <w:rPr>
-          <w:rFonts w:hint="eastAsia"/>
-        </w:rPr>
-        <w:t>,</w:t>
-      </w:r>
-      <w:r>
-        <w:rPr>
-          <w:rFonts w:hint="eastAsia"/>
-        </w:rPr>
-        <w:t>就是搜索空间增长太快</w:t>
-      </w:r>
-      <w:r>
-        <w:rPr>
-          <w:rFonts w:hint="eastAsia"/>
-        </w:rPr>
-        <w:t>,</w:t>
-      </w:r>
-      <w:r>
-        <w:rPr>
-          <w:rFonts w:hint="eastAsia"/>
-        </w:rPr>
-        <w:t>需要和第一点做同一个方向的改进</w:t>
-      </w:r>
-      <w:r>
-        <w:rPr>
-          <w:rFonts w:hint="eastAsia"/>
-        </w:rPr>
-        <w:t>.</w:t>
-      </w:r>
-    </w:p>
-    <w:p>
-      <w:pPr>
-        <w:ind w:left="420" w:firstLine="420"/>
-      </w:pPr>
-      <w:r>
-        <w:rPr>
-          <w:rFonts w:hint="eastAsia"/>
-        </w:rPr>
-        <w:t>第四点目前没有实现</w:t>
-      </w:r>
-      <w:r>
-        <w:rPr>
-          <w:rFonts w:hint="eastAsia"/>
-        </w:rPr>
-        <w:t>,</w:t>
-      </w:r>
-      <w:r>
-        <w:rPr>
-          <w:rFonts w:hint="eastAsia"/>
-        </w:rPr>
-        <w:t>目前估计可以通过对字的</w:t>
-      </w:r>
-      <w:r>
-        <w:rPr>
-          <w:rFonts w:hint="eastAsia"/>
-        </w:rPr>
-        <w:t>code</w:t>
-      </w:r>
-      <w:r>
-        <w:rPr>
-          <w:rFonts w:hint="eastAsia"/>
-        </w:rPr>
-        <w:t>进行反查的方式进行实现</w:t>
-      </w:r>
-      <w:r>
-        <w:rPr>
-          <w:rFonts w:hint="eastAsia"/>
-        </w:rPr>
-        <w:t>.</w:t>
-      </w:r>
-      <w:r>
-        <w:rPr>
-          <w:rFonts w:hint="eastAsia"/>
-        </w:rPr>
-        <w:t>即先通过简拼查出所有的可能</w:t>
-      </w:r>
-      <w:r>
-        <w:t>,</w:t>
-      </w:r>
-      <w:r>
-        <w:rPr>
-          <w:rFonts w:hint="eastAsia"/>
-        </w:rPr>
-        <w:t>如上面的例子中就是先通过</w:t>
-      </w:r>
-      <w:proofErr w:type="gramStart"/>
-      <w:r>
-        <w:t>”</w:t>
-      </w:r>
-      <w:proofErr w:type="spellStart"/>
-      <w:proofErr w:type="gramEnd"/>
-      <w:r>
-        <w:rPr>
-          <w:rFonts w:hint="eastAsia"/>
-        </w:rPr>
-        <w:t>zhrm</w:t>
-      </w:r>
-      <w:proofErr w:type="spellEnd"/>
-      <w:proofErr w:type="gramStart"/>
-      <w:r>
-        <w:t>”</w:t>
-      </w:r>
-      <w:proofErr w:type="gramEnd"/>
-      <w:r>
-        <w:rPr>
-          <w:rFonts w:hint="eastAsia"/>
-        </w:rPr>
-        <w:t>查出所有可能的词</w:t>
-      </w:r>
-      <w:r>
-        <w:rPr>
-          <w:rFonts w:hint="eastAsia"/>
-        </w:rPr>
-        <w:t>,</w:t>
-      </w:r>
-      <w:r>
-        <w:rPr>
-          <w:rFonts w:hint="eastAsia"/>
-        </w:rPr>
-        <w:t>再对</w:t>
-      </w:r>
-      <w:proofErr w:type="gramStart"/>
-      <w:r>
-        <w:t>”</w:t>
-      </w:r>
-      <w:proofErr w:type="spellStart"/>
-      <w:proofErr w:type="gramEnd"/>
-      <w:r>
-        <w:rPr>
-          <w:rFonts w:hint="eastAsia"/>
-        </w:rPr>
-        <w:t>zhrmo</w:t>
-      </w:r>
-      <w:proofErr w:type="spellEnd"/>
-      <w:proofErr w:type="gramStart"/>
-      <w:r>
-        <w:t>”</w:t>
-      </w:r>
-      <w:proofErr w:type="gramEnd"/>
-      <w:r>
-        <w:rPr>
-          <w:rFonts w:hint="eastAsia"/>
-        </w:rPr>
-        <w:t>进行切分</w:t>
-      </w:r>
-      <w:r>
-        <w:rPr>
-          <w:rFonts w:hint="eastAsia"/>
-        </w:rPr>
-        <w:t>(</w:t>
-      </w:r>
-      <w:r>
-        <w:rPr>
-          <w:rFonts w:hint="eastAsia"/>
-        </w:rPr>
-        <w:t>有两种切法</w:t>
-      </w:r>
-      <w:r>
-        <w:rPr>
-          <w:rFonts w:hint="eastAsia"/>
-        </w:rPr>
-        <w:t>,</w:t>
-      </w:r>
-      <w:r>
-        <w:rPr>
-          <w:rFonts w:hint="eastAsia"/>
-        </w:rPr>
-        <w:t>分别对应前面查出来的不同字数的候选词</w:t>
-      </w:r>
-      <w:r>
-        <w:rPr>
-          <w:rFonts w:hint="eastAsia"/>
-        </w:rPr>
-        <w:t>),</w:t>
-      </w:r>
-      <w:r>
-        <w:rPr>
-          <w:rFonts w:hint="eastAsia"/>
-        </w:rPr>
-        <w:t>再反查到所有候选词中对应</w:t>
-      </w:r>
-      <w:proofErr w:type="gramStart"/>
-      <w:r>
-        <w:t>”</w:t>
-      </w:r>
-      <w:proofErr w:type="spellStart"/>
-      <w:proofErr w:type="gramEnd"/>
-      <w:r>
-        <w:rPr>
-          <w:rFonts w:hint="eastAsia"/>
-        </w:rPr>
-        <w:t>mo</w:t>
-      </w:r>
-      <w:proofErr w:type="spellEnd"/>
-      <w:proofErr w:type="gramStart"/>
-      <w:r>
-        <w:t>”</w:t>
-      </w:r>
-      <w:proofErr w:type="gramEnd"/>
-      <w:r>
-        <w:rPr>
-          <w:rFonts w:hint="eastAsia"/>
-        </w:rPr>
-        <w:t>这一位的字的</w:t>
-      </w:r>
-      <w:r>
-        <w:rPr>
-          <w:rFonts w:hint="eastAsia"/>
-        </w:rPr>
-        <w:t>code(</w:t>
-      </w:r>
-      <w:r>
-        <w:rPr>
-          <w:rFonts w:hint="eastAsia"/>
-        </w:rPr>
-        <w:t>可以通过一个额外的字典表来实现</w:t>
-      </w:r>
-      <w:r>
-        <w:rPr>
-          <w:rFonts w:hint="eastAsia"/>
-        </w:rPr>
-        <w:t>),</w:t>
-      </w:r>
-      <w:r>
-        <w:rPr>
-          <w:rFonts w:hint="eastAsia"/>
-        </w:rPr>
-        <w:t>将所有能匹配的候选词选出</w:t>
-      </w:r>
-      <w:r>
-        <w:rPr>
-          <w:rFonts w:hint="eastAsia"/>
-        </w:rPr>
-        <w:t>.</w:t>
-      </w:r>
-    </w:p>
-    <w:p>
-      <w:pPr>
         <w:pStyle w:val="1"/>
         <w:numPr>
           <w:ilvl w:val="0"/>
@@ -2983,107 +2955,29 @@
         <w:rPr>
           <w:rFonts w:hint="eastAsia"/>
         </w:rPr>
-        <w:lastRenderedPageBreak/>
-        <w:t>关于</w:t>
-      </w:r>
-      <w:r>
-        <w:rPr>
-          <w:rFonts w:hint="eastAsia"/>
-        </w:rPr>
-        <w:t>Android</w:t>
-      </w:r>
-      <w:r>
-        <w:rPr>
-          <w:rFonts w:hint="eastAsia"/>
-        </w:rPr>
-        <w:t>平台</w:t>
+        <w:t>测试</w:t>
       </w:r>
     </w:p>
     <w:p>
       <w:pPr>
-        <w:jc w:val="center"/>
-      </w:pPr>
-      <w:r>
-        <w:rPr>
-          <w:noProof/>
-        </w:rPr>
-        <w:drawing>
-          <wp:inline distT="0" distB="0" distL="0" distR="0" wp14:anchorId="0A8A78F0" wp14:editId="7D4E588A">
-            <wp:extent cx="3514090" cy="6932930"/>
-            <wp:effectExtent l="0" t="0" r="0" b="1270"/>
-            <wp:docPr id="6" name="图片 6" descr="http://developer.android.com/resources/articles/images/inputmethod_lifecycle_image.png"/>
-            <wp:cNvGraphicFramePr>
-              <a:graphicFrameLocks xmlns:a="http://schemas.openxmlformats.org/drawingml/2006/main" noChangeAspect="1"/>
-            </wp:cNvGraphicFramePr>
-            <a:graphic xmlns:a="http://schemas.openxmlformats.org/drawingml/2006/main">
-              <a:graphicData uri="http://schemas.openxmlformats.org/drawingml/2006/picture">
-                <pic:pic xmlns:pic="http://schemas.openxmlformats.org/drawingml/2006/picture">
-                  <pic:nvPicPr>
-                    <pic:cNvPr id="0" name="Picture 1" descr="http://developer.android.com/resources/articles/images/inputmethod_lifecycle_image.png"/>
-                    <pic:cNvPicPr>
-                      <a:picLocks noChangeAspect="1" noChangeArrowheads="1"/>
-                    </pic:cNvPicPr>
-                  </pic:nvPicPr>
-                  <pic:blipFill>
-                    <a:blip r:embed="rId9">
-                      <a:extLst>
-                        <a:ext uri="{28A0092B-C50C-407E-A947-70E740481C1C}">
-                          <a14:useLocalDpi xmlns:a14="http://schemas.microsoft.com/office/drawing/2010/main" val="0"/>
-                        </a:ext>
-                      </a:extLst>
-                    </a:blip>
-                    <a:srcRect/>
-                    <a:stretch>
-                      <a:fillRect/>
-                    </a:stretch>
-                  </pic:blipFill>
-                  <pic:spPr bwMode="auto">
-                    <a:xfrm>
-                      <a:off x="0" y="0"/>
-                      <a:ext cx="3514090" cy="6932930"/>
-                    </a:xfrm>
-                    <a:prstGeom prst="rect">
-                      <a:avLst/>
-                    </a:prstGeom>
-                    <a:noFill/>
-                    <a:ln>
-                      <a:noFill/>
-                    </a:ln>
-                  </pic:spPr>
-                </pic:pic>
-              </a:graphicData>
-            </a:graphic>
-          </wp:inline>
-        </w:drawing>
+        <w:ind w:firstLineChars="200" w:firstLine="440"/>
+      </w:pPr>
+      <w:r>
+        <w:rPr>
+          <w:rFonts w:hint="eastAsia"/>
+        </w:rPr>
+        <w:t>不同于英文输入法中文拼音输入法在输入识别时面临着切音，分词，选词等诸多问题，而基于规律或是基于统计的算法都不能穷尽汉语的所有可能，尤其是在本项目中基于词法分析的算法，在面对规则性不强的新词、网络词汇很有可能导致出现在输入之后机器识别出的结果与人的预期结果有着不一致的地方，基于统计规律的由于训练集的有限性也存在着不尽如人意的地方。这使得黑箱测试尤为重要。</w:t>
       </w:r>
     </w:p>
     <w:p>
       <w:pPr>
-        <w:jc w:val="center"/>
-        <w:rPr>
-          <w:sz w:val="18"/>
-        </w:rPr>
-      </w:pPr>
-      <w:r>
-        <w:rPr>
-          <w:rFonts w:hint="eastAsia"/>
-          <w:sz w:val="18"/>
-        </w:rPr>
-        <w:t>图</w:t>
-      </w:r>
-      <w:r>
-        <w:rPr>
-          <w:rFonts w:hint="eastAsia"/>
-          <w:sz w:val="18"/>
-        </w:rPr>
-        <w:t xml:space="preserve">2. </w:t>
-      </w:r>
-      <w:r>
-        <w:rPr>
-          <w:rFonts w:hint="eastAsia"/>
-          <w:sz w:val="18"/>
-        </w:rPr>
-        <w:t>输入法的生存周期</w:t>
+        <w:ind w:firstLineChars="200" w:firstLine="440"/>
+      </w:pPr>
+      <w:r>
+        <w:rPr>
+          <w:rFonts w:hint="eastAsia"/>
+        </w:rPr>
+        <w:t>在本次试验测试中，采用单元检测的方法，依次检测切音，分词，选词等各个环节。</w:t>
       </w:r>
     </w:p>
     <w:p>
@@ -3094,89 +2988,223 @@
         <w:rPr>
           <w:rFonts w:hint="eastAsia"/>
         </w:rPr>
-        <w:t>在这个生存周期中</w:t>
-      </w:r>
-      <w:r>
-        <w:rPr>
-          <w:rFonts w:hint="eastAsia"/>
-        </w:rPr>
-        <w:t>,</w:t>
-      </w:r>
-      <w:r>
-        <w:rPr>
-          <w:rFonts w:hint="eastAsia"/>
-        </w:rPr>
-        <w:t>我们的输入法内核位于</w:t>
+        <w:t>在切音环节我们随机的从训练集（词库共计有</w:t>
+      </w:r>
+      <w:r>
+        <w:rPr>
+          <w:rFonts w:hint="eastAsia"/>
+        </w:rPr>
+        <w:t>8</w:t>
+      </w:r>
+      <w:r>
+        <w:rPr>
+          <w:rFonts w:hint="eastAsia"/>
+        </w:rPr>
+        <w:t>万个词汇）中抽取</w:t>
+      </w:r>
+      <w:r>
+        <w:rPr>
+          <w:rFonts w:hint="eastAsia"/>
+        </w:rPr>
+        <w:t>1%</w:t>
+      </w:r>
+      <w:r>
+        <w:rPr>
+          <w:rFonts w:hint="eastAsia"/>
+        </w:rPr>
+        <w:t>，对其进行无差别切音检测，比较切音结果与预期是否相同。在比较结果中我们发现形如“</w:t>
       </w:r>
       <w:proofErr w:type="spellStart"/>
       <w:r>
         <w:rPr>
           <w:rFonts w:hint="eastAsia"/>
         </w:rPr>
-        <w:t>onStartInputView</w:t>
+        <w:t>xian</w:t>
       </w:r>
       <w:proofErr w:type="spellEnd"/>
       <w:r>
         <w:rPr>
           <w:rFonts w:hint="eastAsia"/>
         </w:rPr>
-        <w:t>()</w:t>
-      </w:r>
-      <w:r>
-        <w:rPr>
-          <w:rFonts w:hint="eastAsia"/>
-        </w:rPr>
-        <w:t>到</w:t>
+        <w:t>（西安）”即</w:t>
+      </w:r>
+      <w:proofErr w:type="gramStart"/>
+      <w:r>
+        <w:rPr>
+          <w:rFonts w:hint="eastAsia"/>
+        </w:rPr>
+        <w:t>第二个音无声母</w:t>
+      </w:r>
+      <w:proofErr w:type="gramEnd"/>
+      <w:r>
+        <w:rPr>
+          <w:rFonts w:hint="eastAsia"/>
+        </w:rPr>
+        <w:t>，会被识别成“</w:t>
       </w:r>
       <w:proofErr w:type="spellStart"/>
       <w:r>
         <w:rPr>
           <w:rFonts w:hint="eastAsia"/>
         </w:rPr>
-        <w:t>onFinishInput</w:t>
+        <w:t>xian</w:t>
       </w:r>
       <w:proofErr w:type="spellEnd"/>
       <w:r>
         <w:rPr>
           <w:rFonts w:hint="eastAsia"/>
         </w:rPr>
-        <w:t>()</w:t>
-      </w:r>
-      <w:r>
-        <w:rPr>
-          <w:rFonts w:hint="eastAsia"/>
-        </w:rPr>
-        <w:t>这个循环中</w:t>
-      </w:r>
-      <w:r>
-        <w:rPr>
-          <w:rFonts w:hint="eastAsia"/>
-        </w:rPr>
-        <w:t>.</w:t>
-      </w:r>
-      <w:r>
-        <w:rPr>
-          <w:rFonts w:hint="eastAsia"/>
-        </w:rPr>
-        <w:t>前面的三个步骤都是和</w:t>
-      </w:r>
-      <w:r>
-        <w:rPr>
-          <w:rFonts w:hint="eastAsia"/>
-        </w:rPr>
-        <w:t>UI</w:t>
-      </w:r>
-      <w:r>
-        <w:rPr>
-          <w:rFonts w:hint="eastAsia"/>
-        </w:rPr>
-        <w:t>初始化有关的</w:t>
-      </w:r>
-      <w:r>
-        <w:rPr>
-          <w:rFonts w:hint="eastAsia"/>
-        </w:rPr>
-        <w:t>.</w:t>
+        <w:t>（先）”而“先”这个词在日常生活中又是切实存在的，那么我们可以强制要求再输入“西安”时加入切音符“</w:t>
+      </w:r>
+      <w:r>
+        <w:rPr>
+          <w:rFonts w:hint="eastAsia"/>
+        </w:rPr>
+        <w:t>xi</w:t>
+      </w:r>
+      <w:r>
+        <w:rPr>
+          <w:rFonts w:hint="eastAsia"/>
+        </w:rPr>
+        <w:t>’</w:t>
+      </w:r>
+      <w:r>
+        <w:rPr>
+          <w:rFonts w:hint="eastAsia"/>
+        </w:rPr>
+        <w:t>an</w:t>
+      </w:r>
+      <w:r>
+        <w:rPr>
+          <w:rFonts w:hint="eastAsia"/>
+        </w:rPr>
+        <w:t>”，在接下来的工作中则会结合词频，上下文</w:t>
+      </w:r>
+      <w:proofErr w:type="spellStart"/>
+      <w:r>
+        <w:rPr>
+          <w:rFonts w:hint="eastAsia"/>
+        </w:rPr>
+        <w:t>Ngrammar</w:t>
+      </w:r>
+      <w:proofErr w:type="spellEnd"/>
+      <w:r>
+        <w:rPr>
+          <w:rFonts w:hint="eastAsia"/>
+        </w:rPr>
+        <w:t>概率在“</w:t>
+      </w:r>
+      <w:r>
+        <w:rPr>
+          <w:rFonts w:hint="eastAsia"/>
+        </w:rPr>
+        <w:t>xi</w:t>
+      </w:r>
+      <w:r>
+        <w:rPr>
+          <w:rFonts w:hint="eastAsia"/>
+        </w:rPr>
+        <w:t>’</w:t>
+      </w:r>
+      <w:r>
+        <w:rPr>
+          <w:rFonts w:hint="eastAsia"/>
+        </w:rPr>
+        <w:t>an</w:t>
+      </w:r>
+      <w:r>
+        <w:rPr>
+          <w:rFonts w:hint="eastAsia"/>
+        </w:rPr>
+        <w:t>”识别的基础上加强对于“</w:t>
+      </w:r>
+      <w:proofErr w:type="spellStart"/>
+      <w:r>
+        <w:rPr>
+          <w:rFonts w:hint="eastAsia"/>
+        </w:rPr>
+        <w:t>xian</w:t>
+      </w:r>
+      <w:proofErr w:type="spellEnd"/>
+      <w:r>
+        <w:rPr>
+          <w:rFonts w:hint="eastAsia"/>
+        </w:rPr>
+        <w:t>”基于统计规律的多重识别切音，智能识别成“</w:t>
+      </w:r>
+      <w:proofErr w:type="spellStart"/>
+      <w:r>
+        <w:rPr>
+          <w:rFonts w:hint="eastAsia"/>
+        </w:rPr>
+        <w:t>xian</w:t>
+      </w:r>
+      <w:proofErr w:type="spellEnd"/>
+      <w:r>
+        <w:rPr>
+          <w:rFonts w:hint="eastAsia"/>
+        </w:rPr>
+        <w:t>（先）”或“</w:t>
+      </w:r>
+      <w:r>
+        <w:rPr>
+          <w:rFonts w:hint="eastAsia"/>
+        </w:rPr>
+        <w:t>xi</w:t>
+      </w:r>
+      <w:r>
+        <w:rPr>
+          <w:rFonts w:hint="eastAsia"/>
+        </w:rPr>
+        <w:t>’</w:t>
+      </w:r>
+      <w:r>
+        <w:rPr>
+          <w:rFonts w:hint="eastAsia"/>
+        </w:rPr>
+        <w:t>an</w:t>
+      </w:r>
+      <w:r>
+        <w:rPr>
+          <w:rFonts w:hint="eastAsia"/>
+        </w:rPr>
+        <w:t>（西安）”；形如“</w:t>
+      </w:r>
+      <w:r>
+        <w:rPr>
+          <w:rFonts w:hint="eastAsia"/>
+        </w:rPr>
+        <w:t>ganga</w:t>
+      </w:r>
+      <w:r>
+        <w:rPr>
+          <w:rFonts w:hint="eastAsia"/>
+        </w:rPr>
+        <w:t>（尴尬）”即的二个音的声母或起始音节被误识别为上一个音的尾音，即会被识别成“</w:t>
+      </w:r>
+      <w:r>
+        <w:rPr>
+          <w:rFonts w:hint="eastAsia"/>
+        </w:rPr>
+        <w:t>gang</w:t>
+      </w:r>
+      <w:r>
+        <w:rPr>
+          <w:rFonts w:hint="eastAsia"/>
+        </w:rPr>
+        <w:t>’</w:t>
+      </w:r>
+      <w:r>
+        <w:rPr>
+          <w:rFonts w:hint="eastAsia"/>
+        </w:rPr>
+        <w:t>a</w:t>
+      </w:r>
+      <w:r>
+        <w:rPr>
+          <w:rFonts w:hint="eastAsia"/>
+        </w:rPr>
+        <w:t>”这是我们所不能接受的，需要结合统计规律来避免这种情况。</w:t>
       </w:r>
     </w:p>
     <w:p>
@@ -3187,70 +3215,101 @@
         <w:rPr>
           <w:rFonts w:hint="eastAsia"/>
         </w:rPr>
-        <w:lastRenderedPageBreak/>
-        <w:t>在初始化时</w:t>
-      </w:r>
-      <w:r>
-        <w:rPr>
-          <w:rFonts w:hint="eastAsia"/>
-        </w:rPr>
-        <w:t>,</w:t>
-      </w:r>
-      <w:r>
-        <w:rPr>
-          <w:rFonts w:hint="eastAsia"/>
-        </w:rPr>
-        <w:t>我们建立好用于拼音切分的树以及词典</w:t>
-      </w:r>
-      <w:r>
-        <w:rPr>
-          <w:rFonts w:hint="eastAsia"/>
-        </w:rPr>
-        <w:t>.</w:t>
-      </w:r>
-      <w:r>
-        <w:rPr>
-          <w:rFonts w:hint="eastAsia"/>
-        </w:rPr>
-        <w:t>当用户每次输入一个字母时</w:t>
-      </w:r>
-      <w:r>
-        <w:rPr>
-          <w:rFonts w:hint="eastAsia"/>
-        </w:rPr>
-        <w:t>,</w:t>
-      </w:r>
-      <w:r>
-        <w:rPr>
-          <w:rFonts w:hint="eastAsia"/>
-        </w:rPr>
-        <w:t>需要对当前的整个输入</w:t>
-      </w:r>
-      <w:proofErr w:type="gramStart"/>
-      <w:r>
-        <w:rPr>
-          <w:rFonts w:hint="eastAsia"/>
-        </w:rPr>
-        <w:t>串进行</w:t>
-      </w:r>
-      <w:proofErr w:type="gramEnd"/>
-      <w:r>
-        <w:rPr>
-          <w:rFonts w:hint="eastAsia"/>
-        </w:rPr>
-        <w:t>一次处理</w:t>
-      </w:r>
-      <w:r>
-        <w:rPr>
-          <w:rFonts w:hint="eastAsia"/>
-        </w:rPr>
-        <w:t>.</w:t>
-      </w:r>
-      <w:r>
-        <w:rPr>
-          <w:rFonts w:hint="eastAsia"/>
-        </w:rPr>
-        <w:t>处理流程为</w:t>
+        <w:t>在分词环节如键入“</w:t>
+      </w:r>
+      <w:proofErr w:type="spellStart"/>
+      <w:r>
+        <w:rPr>
+          <w:rFonts w:hint="eastAsia"/>
+        </w:rPr>
+        <w:t>dajiazaoshanghao</w:t>
+      </w:r>
+      <w:proofErr w:type="spellEnd"/>
+      <w:r>
+        <w:rPr>
+          <w:rFonts w:hint="eastAsia"/>
+        </w:rPr>
+        <w:t>（大家早上好）”我们期望被识别为“</w:t>
+      </w:r>
+      <w:proofErr w:type="spellStart"/>
+      <w:r>
+        <w:rPr>
+          <w:rFonts w:hint="eastAsia"/>
+        </w:rPr>
+        <w:t>dajia|zaoshang|hao</w:t>
+      </w:r>
+      <w:proofErr w:type="spellEnd"/>
+      <w:r>
+        <w:rPr>
+          <w:rFonts w:hint="eastAsia"/>
+        </w:rPr>
+        <w:t>”三个词，而由于训练集的有限性，汉语的多义性（歧义性）很有可能被识别成期望外的结果。比如“</w:t>
+      </w:r>
+      <w:proofErr w:type="spellStart"/>
+      <w:r>
+        <w:rPr>
+          <w:rFonts w:hint="eastAsia"/>
+        </w:rPr>
+        <w:t>shuiguoranhoushu</w:t>
+      </w:r>
+      <w:proofErr w:type="spellEnd"/>
+      <w:r>
+        <w:rPr>
+          <w:rFonts w:hint="eastAsia"/>
+        </w:rPr>
+        <w:t>（水果然后熟）”我们希望分成“</w:t>
+      </w:r>
+      <w:proofErr w:type="spellStart"/>
+      <w:r>
+        <w:rPr>
+          <w:rFonts w:hint="eastAsia"/>
+        </w:rPr>
+        <w:t>shuiguo|ranhou|shu</w:t>
+      </w:r>
+      <w:proofErr w:type="spellEnd"/>
+      <w:r>
+        <w:rPr>
+          <w:rFonts w:hint="eastAsia"/>
+        </w:rPr>
+        <w:t>”而不是“</w:t>
+      </w:r>
+      <w:proofErr w:type="spellStart"/>
+      <w:r>
+        <w:rPr>
+          <w:rFonts w:hint="eastAsia"/>
+        </w:rPr>
+        <w:t>shui|guoran|hou|shu</w:t>
+      </w:r>
+      <w:proofErr w:type="spellEnd"/>
+      <w:r>
+        <w:rPr>
+          <w:rFonts w:hint="eastAsia"/>
+        </w:rPr>
+        <w:t>（水</w:t>
+      </w:r>
+      <w:r>
+        <w:rPr>
+          <w:rFonts w:hint="eastAsia"/>
+        </w:rPr>
+        <w:t>|</w:t>
+      </w:r>
+      <w:r>
+        <w:rPr>
+          <w:rFonts w:hint="eastAsia"/>
+        </w:rPr>
+        <w:t>果然</w:t>
+      </w:r>
+      <w:r>
+        <w:rPr>
+          <w:rFonts w:hint="eastAsia"/>
+        </w:rPr>
+        <w:t>|</w:t>
+      </w:r>
+      <w:r>
+        <w:rPr>
+          <w:rFonts w:hint="eastAsia"/>
+        </w:rPr>
+        <w:t>后熟）”，而这些问题只有通过大量的黑箱测试，找出问题句段，并用这些句段补充训练集才能更好的分词。</w:t>
       </w:r>
     </w:p>
     <w:p>
@@ -3261,1207 +3320,7 @@
         <w:rPr>
           <w:rFonts w:hint="eastAsia"/>
         </w:rPr>
-        <w:t>1.</w:t>
-      </w:r>
-      <w:r>
-        <w:rPr>
-          <w:rFonts w:hint="eastAsia"/>
-        </w:rPr>
-        <w:t>切音</w:t>
-      </w:r>
-      <w:r>
-        <w:rPr>
-          <w:rFonts w:hint="eastAsia"/>
-        </w:rPr>
-        <w:t>,</w:t>
-      </w:r>
-      <w:r>
-        <w:rPr>
-          <w:rFonts w:hint="eastAsia"/>
-        </w:rPr>
-        <w:t>将用户的输入切成音节序列</w:t>
-      </w:r>
-      <w:r>
-        <w:rPr>
-          <w:rFonts w:hint="eastAsia"/>
-        </w:rPr>
-        <w:t>.</w:t>
-      </w:r>
-    </w:p>
-    <w:p>
-      <w:pPr>
-        <w:ind w:firstLineChars="200" w:firstLine="440"/>
-      </w:pPr>
-      <w:r>
-        <w:rPr>
-          <w:rFonts w:hint="eastAsia"/>
-        </w:rPr>
-        <w:t>2.</w:t>
-      </w:r>
-      <w:r>
-        <w:rPr>
-          <w:rFonts w:hint="eastAsia"/>
-        </w:rPr>
-        <w:t>填充</w:t>
-      </w:r>
-      <w:r>
-        <w:rPr>
-          <w:rFonts w:hint="eastAsia"/>
-        </w:rPr>
-        <w:t>(</w:t>
-      </w:r>
-      <w:r>
-        <w:rPr>
-          <w:rFonts w:hint="eastAsia"/>
-        </w:rPr>
-        <w:t>预测</w:t>
-      </w:r>
-      <w:r>
-        <w:rPr>
-          <w:rFonts w:hint="eastAsia"/>
-        </w:rPr>
-        <w:t>),</w:t>
-      </w:r>
-      <w:r>
-        <w:rPr>
-          <w:rFonts w:hint="eastAsia"/>
-        </w:rPr>
-        <w:t>如果切音时发现了不完整的音节</w:t>
-      </w:r>
-    </w:p>
-    <w:p>
-      <w:pPr>
-        <w:ind w:firstLineChars="200" w:firstLine="440"/>
-      </w:pPr>
-      <w:r>
-        <w:rPr>
-          <w:rFonts w:hint="eastAsia"/>
-        </w:rPr>
-        <w:t>3.</w:t>
-      </w:r>
-      <w:proofErr w:type="gramStart"/>
-      <w:r>
-        <w:rPr>
-          <w:rFonts w:hint="eastAsia"/>
-        </w:rPr>
-        <w:t>查词</w:t>
-      </w:r>
-      <w:proofErr w:type="gramEnd"/>
-      <w:r>
-        <w:rPr>
-          <w:rFonts w:hint="eastAsia"/>
-        </w:rPr>
-        <w:t>,</w:t>
-      </w:r>
-      <w:r>
-        <w:rPr>
-          <w:rFonts w:hint="eastAsia"/>
-        </w:rPr>
-        <w:t>将所有的输入情况转换为候选词</w:t>
-      </w:r>
-      <w:r>
-        <w:rPr>
-          <w:rFonts w:hint="eastAsia"/>
-        </w:rPr>
-        <w:t>.</w:t>
-      </w:r>
-      <w:r>
-        <w:rPr>
-          <w:rFonts w:hint="eastAsia"/>
-        </w:rPr>
-        <w:t>这里的所有输入情况是指</w:t>
-      </w:r>
-      <w:r>
-        <w:rPr>
-          <w:rFonts w:hint="eastAsia"/>
-        </w:rPr>
-        <w:t>,</w:t>
-      </w:r>
-      <w:r>
-        <w:rPr>
-          <w:rFonts w:hint="eastAsia"/>
-        </w:rPr>
-        <w:t>对于每一个长度为</w:t>
-      </w:r>
-      <w:r>
-        <w:rPr>
-          <w:rFonts w:hint="eastAsia"/>
-        </w:rPr>
-        <w:t>n</w:t>
-      </w:r>
-      <w:r>
-        <w:rPr>
-          <w:rFonts w:hint="eastAsia"/>
-        </w:rPr>
-        <w:t>的音节切分</w:t>
-      </w:r>
-      <w:r>
-        <w:rPr>
-          <w:rFonts w:hint="eastAsia"/>
-        </w:rPr>
-        <w:t>,</w:t>
-      </w:r>
-      <w:r>
-        <w:rPr>
-          <w:rFonts w:hint="eastAsia"/>
-        </w:rPr>
-        <w:t>需要进行</w:t>
-      </w:r>
-      <w:r>
-        <w:rPr>
-          <w:rFonts w:hint="eastAsia"/>
-        </w:rPr>
-        <w:t>n</w:t>
-      </w:r>
-      <w:r>
-        <w:rPr>
-          <w:rFonts w:hint="eastAsia"/>
-        </w:rPr>
-        <w:t>次查找</w:t>
-      </w:r>
-      <w:r>
-        <w:rPr>
-          <w:rFonts w:hint="eastAsia"/>
-        </w:rPr>
-        <w:t>,</w:t>
-      </w:r>
-      <w:r>
-        <w:rPr>
-          <w:rFonts w:hint="eastAsia"/>
-        </w:rPr>
-        <w:t>每次的</w:t>
-      </w:r>
-      <w:r>
-        <w:rPr>
-          <w:rFonts w:hint="eastAsia"/>
-        </w:rPr>
-        <w:t>key</w:t>
-      </w:r>
-      <w:r>
-        <w:rPr>
-          <w:rFonts w:hint="eastAsia"/>
-        </w:rPr>
-        <w:t>是这个音节切分的一个长度为</w:t>
-      </w:r>
-      <w:r>
-        <w:rPr>
-          <w:rFonts w:hint="eastAsia"/>
-        </w:rPr>
-        <w:t>k(k=1~n)</w:t>
-      </w:r>
-      <w:r>
-        <w:rPr>
-          <w:rFonts w:hint="eastAsia"/>
-        </w:rPr>
-        <w:t>的子序列</w:t>
-      </w:r>
-      <w:r>
-        <w:rPr>
-          <w:rFonts w:hint="eastAsia"/>
-        </w:rPr>
-        <w:t>.</w:t>
-      </w:r>
-      <w:r>
-        <w:rPr>
-          <w:rFonts w:hint="eastAsia"/>
-        </w:rPr>
-        <w:t>比如对于</w:t>
-      </w:r>
-      <w:proofErr w:type="gramStart"/>
-      <w:r>
-        <w:t>”</w:t>
-      </w:r>
-      <w:proofErr w:type="spellStart"/>
-      <w:proofErr w:type="gramEnd"/>
-      <w:r>
-        <w:rPr>
-          <w:rFonts w:hint="eastAsia"/>
-        </w:rPr>
-        <w:t>di</w:t>
-      </w:r>
-      <w:proofErr w:type="gramStart"/>
-      <w:r>
-        <w:t>’</w:t>
-      </w:r>
-      <w:proofErr w:type="gramEnd"/>
-      <w:r>
-        <w:rPr>
-          <w:rFonts w:hint="eastAsia"/>
-        </w:rPr>
-        <w:t>qiu</w:t>
-      </w:r>
-      <w:proofErr w:type="gramStart"/>
-      <w:r>
-        <w:t>’</w:t>
-      </w:r>
-      <w:proofErr w:type="gramEnd"/>
-      <w:r>
-        <w:rPr>
-          <w:rFonts w:hint="eastAsia"/>
-        </w:rPr>
-        <w:t>ren</w:t>
-      </w:r>
-      <w:proofErr w:type="spellEnd"/>
-      <w:proofErr w:type="gramStart"/>
-      <w:r>
-        <w:t>”</w:t>
-      </w:r>
-      <w:proofErr w:type="gramEnd"/>
-      <w:r>
-        <w:rPr>
-          <w:rFonts w:hint="eastAsia"/>
-        </w:rPr>
-        <w:t>这个切分</w:t>
-      </w:r>
-      <w:r>
-        <w:rPr>
-          <w:rFonts w:hint="eastAsia"/>
-        </w:rPr>
-        <w:t>,</w:t>
-      </w:r>
-      <w:r>
-        <w:rPr>
-          <w:rFonts w:hint="eastAsia"/>
-        </w:rPr>
-        <w:t>需要查找</w:t>
-      </w:r>
-      <w:proofErr w:type="gramStart"/>
-      <w:r>
-        <w:t>”</w:t>
-      </w:r>
-      <w:proofErr w:type="spellStart"/>
-      <w:proofErr w:type="gramEnd"/>
-      <w:r>
-        <w:rPr>
-          <w:rFonts w:hint="eastAsia"/>
-        </w:rPr>
-        <w:t>diqiuren</w:t>
-      </w:r>
-      <w:proofErr w:type="spellEnd"/>
-      <w:proofErr w:type="gramStart"/>
-      <w:r>
-        <w:t>”</w:t>
-      </w:r>
-      <w:proofErr w:type="gramEnd"/>
-      <w:r>
-        <w:rPr>
-          <w:rFonts w:hint="eastAsia"/>
-        </w:rPr>
-        <w:t>,</w:t>
-      </w:r>
-      <w:proofErr w:type="gramStart"/>
-      <w:r>
-        <w:t>”</w:t>
-      </w:r>
-      <w:proofErr w:type="spellStart"/>
-      <w:proofErr w:type="gramEnd"/>
-      <w:r>
-        <w:rPr>
-          <w:rFonts w:hint="eastAsia"/>
-        </w:rPr>
-        <w:t>diqiu</w:t>
-      </w:r>
-      <w:proofErr w:type="spellEnd"/>
-      <w:proofErr w:type="gramStart"/>
-      <w:r>
-        <w:t>”</w:t>
-      </w:r>
-      <w:proofErr w:type="gramEnd"/>
-      <w:r>
-        <w:rPr>
-          <w:rFonts w:hint="eastAsia"/>
-        </w:rPr>
-        <w:t>,</w:t>
-      </w:r>
-      <w:proofErr w:type="gramStart"/>
-      <w:r>
-        <w:t>”</w:t>
-      </w:r>
-      <w:proofErr w:type="gramEnd"/>
-      <w:r>
-        <w:rPr>
-          <w:rFonts w:hint="eastAsia"/>
-        </w:rPr>
-        <w:t>di</w:t>
-      </w:r>
-      <w:proofErr w:type="gramStart"/>
-      <w:r>
-        <w:t>”</w:t>
-      </w:r>
-      <w:proofErr w:type="gramEnd"/>
-      <w:r>
-        <w:rPr>
-          <w:rFonts w:hint="eastAsia"/>
-        </w:rPr>
-        <w:t>,</w:t>
-      </w:r>
-      <w:r>
-        <w:rPr>
-          <w:rFonts w:hint="eastAsia"/>
-        </w:rPr>
-        <w:t>三种情况</w:t>
-      </w:r>
-      <w:r>
-        <w:rPr>
-          <w:rFonts w:hint="eastAsia"/>
-        </w:rPr>
-        <w:t>,</w:t>
-      </w:r>
-      <w:r>
-        <w:rPr>
-          <w:rFonts w:hint="eastAsia"/>
-        </w:rPr>
-        <w:t>余下的音节作为用户的后续输入</w:t>
-      </w:r>
-      <w:r>
-        <w:rPr>
-          <w:rFonts w:hint="eastAsia"/>
-        </w:rPr>
-        <w:t>.</w:t>
-      </w:r>
-    </w:p>
-    <w:p>
-      <w:pPr>
-        <w:ind w:firstLineChars="200" w:firstLine="440"/>
-      </w:pPr>
-      <w:r>
-        <w:rPr>
-          <w:rFonts w:hint="eastAsia"/>
-        </w:rPr>
-        <w:t>4.</w:t>
-      </w:r>
-      <w:r>
-        <w:rPr>
-          <w:rFonts w:hint="eastAsia"/>
-        </w:rPr>
-        <w:t>排序</w:t>
-      </w:r>
-      <w:r>
-        <w:rPr>
-          <w:rFonts w:hint="eastAsia"/>
-        </w:rPr>
-        <w:t>,</w:t>
-      </w:r>
-      <w:r>
-        <w:rPr>
-          <w:rFonts w:hint="eastAsia"/>
-        </w:rPr>
-        <w:t>将所有的候选</w:t>
-      </w:r>
-      <w:proofErr w:type="gramStart"/>
-      <w:r>
-        <w:rPr>
-          <w:rFonts w:hint="eastAsia"/>
-        </w:rPr>
-        <w:t>词按照</w:t>
-      </w:r>
-      <w:proofErr w:type="gramEnd"/>
-      <w:r>
-        <w:rPr>
-          <w:rFonts w:hint="eastAsia"/>
-        </w:rPr>
-        <w:t>优先级进行降序排列</w:t>
-      </w:r>
-      <w:r>
-        <w:rPr>
-          <w:rFonts w:hint="eastAsia"/>
-        </w:rPr>
-        <w:t>.</w:t>
-      </w:r>
-    </w:p>
-    <w:p>
-      <w:pPr>
-        <w:ind w:firstLineChars="200" w:firstLine="440"/>
-      </w:pPr>
-      <w:r>
-        <w:rPr>
-          <w:rFonts w:hint="eastAsia"/>
-        </w:rPr>
-        <w:t>5.</w:t>
-      </w:r>
-      <w:r>
-        <w:rPr>
-          <w:rFonts w:hint="eastAsia"/>
-        </w:rPr>
-        <w:t>将所有的候选词绘制到</w:t>
-      </w:r>
-      <w:r>
-        <w:rPr>
-          <w:rFonts w:hint="eastAsia"/>
-        </w:rPr>
-        <w:t>UI</w:t>
-      </w:r>
-      <w:r>
-        <w:rPr>
-          <w:rFonts w:hint="eastAsia"/>
-        </w:rPr>
-        <w:t>上</w:t>
-      </w:r>
-      <w:r>
-        <w:rPr>
-          <w:rFonts w:hint="eastAsia"/>
-        </w:rPr>
-        <w:t>.</w:t>
-      </w:r>
-    </w:p>
-    <w:p>
-      <w:pPr>
-        <w:ind w:firstLineChars="200" w:firstLine="440"/>
-      </w:pPr>
-      <w:r>
-        <w:rPr>
-          <w:rFonts w:hint="eastAsia"/>
-        </w:rPr>
-        <w:t>输入法与用户之间的交互是阻塞式的</w:t>
-      </w:r>
-      <w:r>
-        <w:rPr>
-          <w:rFonts w:hint="eastAsia"/>
-        </w:rPr>
-        <w:t>,</w:t>
-      </w:r>
-      <w:r>
-        <w:rPr>
-          <w:rFonts w:hint="eastAsia"/>
-        </w:rPr>
-        <w:t>用户每次输入后需要等待输入法返回结果</w:t>
-      </w:r>
-      <w:r>
-        <w:rPr>
-          <w:rFonts w:hint="eastAsia"/>
-        </w:rPr>
-        <w:t>.</w:t>
-      </w:r>
-      <w:r>
-        <w:rPr>
-          <w:rFonts w:hint="eastAsia"/>
-        </w:rPr>
-        <w:t>但是从用户体验</w:t>
-      </w:r>
-      <w:r>
-        <w:rPr>
-          <w:rFonts w:hint="eastAsia"/>
-        </w:rPr>
-        <w:t>(User Experience)</w:t>
-      </w:r>
-      <w:r>
-        <w:rPr>
-          <w:rFonts w:hint="eastAsia"/>
-        </w:rPr>
-        <w:t>的角度来说每次输入后都要等待输入法是相当不舒服的一种体验</w:t>
-      </w:r>
-      <w:r>
-        <w:rPr>
-          <w:rFonts w:hint="eastAsia"/>
-        </w:rPr>
-        <w:t>,</w:t>
-      </w:r>
-      <w:r>
-        <w:rPr>
-          <w:rFonts w:hint="eastAsia"/>
-        </w:rPr>
-        <w:t>因此我们需要将每次的响应时间缩减到用户可以忽略不计的程度</w:t>
-      </w:r>
-      <w:r>
-        <w:rPr>
-          <w:rFonts w:hint="eastAsia"/>
-        </w:rPr>
-        <w:t>(</w:t>
-      </w:r>
-      <w:r>
-        <w:rPr>
-          <w:rFonts w:hint="eastAsia"/>
-        </w:rPr>
-        <w:t>至少要在</w:t>
-      </w:r>
-      <w:r>
-        <w:rPr>
-          <w:rFonts w:hint="eastAsia"/>
-        </w:rPr>
-        <w:t>100ms</w:t>
-      </w:r>
-      <w:r>
-        <w:rPr>
-          <w:rFonts w:hint="eastAsia"/>
-        </w:rPr>
-        <w:t>以下</w:t>
-      </w:r>
-      <w:r>
-        <w:rPr>
-          <w:rFonts w:hint="eastAsia"/>
-        </w:rPr>
-        <w:t>,</w:t>
-      </w:r>
-      <w:r>
-        <w:rPr>
-          <w:rFonts w:hint="eastAsia"/>
-        </w:rPr>
-        <w:t>最好能在</w:t>
-      </w:r>
-      <w:r>
-        <w:rPr>
-          <w:rFonts w:hint="eastAsia"/>
-        </w:rPr>
-        <w:t>50ms</w:t>
-      </w:r>
-      <w:r>
-        <w:rPr>
-          <w:rFonts w:hint="eastAsia"/>
-        </w:rPr>
-        <w:t>以下</w:t>
-      </w:r>
-      <w:r>
-        <w:rPr>
-          <w:rFonts w:hint="eastAsia"/>
-        </w:rPr>
-        <w:t>).</w:t>
-      </w:r>
-      <w:r>
-        <w:rPr>
-          <w:rFonts w:hint="eastAsia"/>
-        </w:rPr>
-        <w:t>并且初始化</w:t>
-      </w:r>
-      <w:r>
-        <w:rPr>
-          <w:rFonts w:hint="eastAsia"/>
-        </w:rPr>
-        <w:t>(</w:t>
-      </w:r>
-      <w:r>
-        <w:rPr>
-          <w:rFonts w:hint="eastAsia"/>
-        </w:rPr>
-        <w:t>词典的构建</w:t>
-      </w:r>
-      <w:r>
-        <w:rPr>
-          <w:rFonts w:hint="eastAsia"/>
-        </w:rPr>
-        <w:t>)</w:t>
-      </w:r>
-      <w:r>
-        <w:rPr>
-          <w:rFonts w:hint="eastAsia"/>
-        </w:rPr>
-        <w:t>时间也不能太久</w:t>
-      </w:r>
-      <w:r>
-        <w:rPr>
-          <w:rFonts w:hint="eastAsia"/>
-        </w:rPr>
-        <w:t>,</w:t>
-      </w:r>
-      <w:r>
-        <w:rPr>
-          <w:rFonts w:hint="eastAsia"/>
-        </w:rPr>
-        <w:t>至少要在</w:t>
-      </w:r>
-      <w:r>
-        <w:rPr>
-          <w:rFonts w:hint="eastAsia"/>
-        </w:rPr>
-        <w:t>1s</w:t>
-      </w:r>
-      <w:r>
-        <w:rPr>
-          <w:rFonts w:hint="eastAsia"/>
-        </w:rPr>
-        <w:t>以下</w:t>
-      </w:r>
-      <w:r>
-        <w:rPr>
-          <w:rFonts w:hint="eastAsia"/>
-        </w:rPr>
-        <w:t>.</w:t>
-      </w:r>
-      <w:r>
-        <w:rPr>
-          <w:rFonts w:hint="eastAsia"/>
-        </w:rPr>
-        <w:t>这也是我们的输入法必须要采取高效的数据结构的原因</w:t>
-      </w:r>
-      <w:r>
-        <w:rPr>
-          <w:rFonts w:hint="eastAsia"/>
-        </w:rPr>
-        <w:t>,</w:t>
-      </w:r>
-      <w:r>
-        <w:rPr>
-          <w:rFonts w:hint="eastAsia"/>
-        </w:rPr>
-        <w:t>目前我们的初始化时间大概在</w:t>
-      </w:r>
-      <w:r>
-        <w:rPr>
-          <w:rFonts w:hint="eastAsia"/>
-        </w:rPr>
-        <w:t>500ms</w:t>
-      </w:r>
-      <w:r>
-        <w:rPr>
-          <w:rFonts w:hint="eastAsia"/>
-        </w:rPr>
-        <w:t>左右</w:t>
-      </w:r>
-      <w:r>
-        <w:rPr>
-          <w:rFonts w:hint="eastAsia"/>
-        </w:rPr>
-        <w:t>(</w:t>
-      </w:r>
-      <w:r>
-        <w:rPr>
-          <w:rFonts w:hint="eastAsia"/>
-        </w:rPr>
-        <w:t>这里说的是从选择输入法到弹出输入法界面的所有时间</w:t>
-      </w:r>
-      <w:r>
-        <w:rPr>
-          <w:rFonts w:hint="eastAsia"/>
-        </w:rPr>
-        <w:t>),</w:t>
-      </w:r>
-      <w:r>
-        <w:rPr>
-          <w:rFonts w:hint="eastAsia"/>
-        </w:rPr>
-        <w:t>用户每次输入的响应时间平均能达到</w:t>
-      </w:r>
-      <w:r>
-        <w:rPr>
-          <w:rFonts w:hint="eastAsia"/>
-        </w:rPr>
-        <w:t>50ms,</w:t>
-      </w:r>
-      <w:r>
-        <w:rPr>
-          <w:rFonts w:hint="eastAsia"/>
-        </w:rPr>
-        <w:t>偶尔有一些简拼的场景可能会超过</w:t>
-      </w:r>
-      <w:r>
-        <w:rPr>
-          <w:rFonts w:hint="eastAsia"/>
-        </w:rPr>
-        <w:t>100ms.</w:t>
-      </w:r>
-    </w:p>
-    <w:p>
-      <w:pPr>
-        <w:ind w:firstLineChars="200" w:firstLine="440"/>
-      </w:pPr>
-      <w:r>
-        <w:rPr>
-          <w:rFonts w:hint="eastAsia"/>
-        </w:rPr>
-        <w:t>为了进一步提升用户体验</w:t>
-      </w:r>
-      <w:r>
-        <w:rPr>
-          <w:rFonts w:hint="eastAsia"/>
-        </w:rPr>
-        <w:t>,</w:t>
-      </w:r>
-      <w:r>
-        <w:rPr>
-          <w:rFonts w:hint="eastAsia"/>
-        </w:rPr>
-        <w:t>其中还采用了异步加载的方式</w:t>
-      </w:r>
-      <w:r>
-        <w:rPr>
-          <w:rFonts w:hint="eastAsia"/>
-        </w:rPr>
-        <w:t>.</w:t>
-      </w:r>
-      <w:r>
-        <w:rPr>
-          <w:rFonts w:hint="eastAsia"/>
-        </w:rPr>
-        <w:t>通过分析可以得知</w:t>
-      </w:r>
-      <w:r>
-        <w:rPr>
-          <w:rFonts w:hint="eastAsia"/>
-        </w:rPr>
-        <w:t>,</w:t>
-      </w:r>
-      <w:r>
-        <w:rPr>
-          <w:rFonts w:hint="eastAsia"/>
-        </w:rPr>
-        <w:t>虽然用户对输入法进行的操作是一个同步操作</w:t>
-      </w:r>
-      <w:r>
-        <w:rPr>
-          <w:rFonts w:hint="eastAsia"/>
-        </w:rPr>
-        <w:t>,</w:t>
-      </w:r>
-      <w:r>
-        <w:rPr>
-          <w:rFonts w:hint="eastAsia"/>
-        </w:rPr>
-        <w:t>输入法内核需要在得出结果前阻塞</w:t>
-      </w:r>
-      <w:r>
-        <w:rPr>
-          <w:rFonts w:hint="eastAsia"/>
-        </w:rPr>
-        <w:t>UI</w:t>
-      </w:r>
-      <w:r>
-        <w:rPr>
-          <w:rFonts w:hint="eastAsia"/>
-        </w:rPr>
-        <w:t>线程</w:t>
-      </w:r>
-      <w:r>
-        <w:rPr>
-          <w:rFonts w:hint="eastAsia"/>
-        </w:rPr>
-        <w:t>(</w:t>
-      </w:r>
-      <w:r>
-        <w:rPr>
-          <w:rFonts w:hint="eastAsia"/>
-        </w:rPr>
-        <w:t>实际上它们就是在同一个线程</w:t>
-      </w:r>
-      <w:r>
-        <w:rPr>
-          <w:rFonts w:hint="eastAsia"/>
-        </w:rPr>
-        <w:t>),</w:t>
-      </w:r>
-      <w:r>
-        <w:rPr>
-          <w:rFonts w:hint="eastAsia"/>
-        </w:rPr>
-        <w:t>但是当用户在连续输入时</w:t>
-      </w:r>
-      <w:r>
-        <w:rPr>
-          <w:rFonts w:hint="eastAsia"/>
-        </w:rPr>
-        <w:t>,</w:t>
-      </w:r>
-      <w:r>
-        <w:rPr>
-          <w:rFonts w:hint="eastAsia"/>
-        </w:rPr>
-        <w:t>其实他往往并不关心中间的结果</w:t>
-      </w:r>
-      <w:r>
-        <w:rPr>
-          <w:rFonts w:hint="eastAsia"/>
-        </w:rPr>
-        <w:t>.</w:t>
-      </w:r>
-      <w:r>
-        <w:rPr>
-          <w:rFonts w:hint="eastAsia"/>
-        </w:rPr>
-        <w:t>因此在这里就可以采用异步操作</w:t>
-      </w:r>
-      <w:r>
-        <w:rPr>
-          <w:rFonts w:hint="eastAsia"/>
-        </w:rPr>
-        <w:t>,</w:t>
-      </w:r>
-      <w:r>
-        <w:rPr>
-          <w:rFonts w:hint="eastAsia"/>
-        </w:rPr>
-        <w:t>当一个输入到来后</w:t>
-      </w:r>
-      <w:r>
-        <w:rPr>
-          <w:rFonts w:hint="eastAsia"/>
-        </w:rPr>
-        <w:t>,</w:t>
-      </w:r>
-      <w:r>
-        <w:rPr>
-          <w:rFonts w:hint="eastAsia"/>
-        </w:rPr>
-        <w:t>不阻塞</w:t>
-      </w:r>
-      <w:r>
-        <w:rPr>
-          <w:rFonts w:hint="eastAsia"/>
-        </w:rPr>
-        <w:t>UI</w:t>
-      </w:r>
-      <w:r>
-        <w:rPr>
-          <w:rFonts w:hint="eastAsia"/>
-        </w:rPr>
-        <w:t>线程</w:t>
-      </w:r>
-      <w:r>
-        <w:rPr>
-          <w:rFonts w:hint="eastAsia"/>
-        </w:rPr>
-        <w:t>,</w:t>
-      </w:r>
-      <w:r>
-        <w:rPr>
-          <w:rFonts w:hint="eastAsia"/>
-        </w:rPr>
-        <w:t>让用户可以继续输入</w:t>
-      </w:r>
-      <w:r>
-        <w:rPr>
-          <w:rFonts w:hint="eastAsia"/>
-        </w:rPr>
-        <w:t>,</w:t>
-      </w:r>
-      <w:r>
-        <w:rPr>
-          <w:rFonts w:hint="eastAsia"/>
-        </w:rPr>
-        <w:t>当下一个输入到来时</w:t>
-      </w:r>
-      <w:r>
-        <w:rPr>
-          <w:rFonts w:hint="eastAsia"/>
-        </w:rPr>
-        <w:t>,</w:t>
-      </w:r>
-      <w:r>
-        <w:rPr>
-          <w:rFonts w:hint="eastAsia"/>
-        </w:rPr>
-        <w:t>如果上一次的运算还没结束</w:t>
-      </w:r>
-      <w:r>
-        <w:rPr>
-          <w:rFonts w:hint="eastAsia"/>
-        </w:rPr>
-        <w:t>,</w:t>
-      </w:r>
-      <w:r>
-        <w:rPr>
-          <w:rFonts w:hint="eastAsia"/>
-        </w:rPr>
-        <w:t>就取消掉</w:t>
-      </w:r>
-      <w:r>
-        <w:rPr>
-          <w:rFonts w:hint="eastAsia"/>
-        </w:rPr>
-        <w:t>,</w:t>
-      </w:r>
-      <w:r>
-        <w:rPr>
-          <w:rFonts w:hint="eastAsia"/>
-        </w:rPr>
-        <w:t>直到一次运算完成后才将结果加载到</w:t>
-      </w:r>
-      <w:r>
-        <w:rPr>
-          <w:rFonts w:hint="eastAsia"/>
-        </w:rPr>
-        <w:t>UI</w:t>
-      </w:r>
-      <w:r>
-        <w:rPr>
-          <w:rFonts w:hint="eastAsia"/>
-        </w:rPr>
-        <w:t>上</w:t>
-      </w:r>
-      <w:r>
-        <w:rPr>
-          <w:rFonts w:hint="eastAsia"/>
-        </w:rPr>
-        <w:t>.</w:t>
-      </w:r>
-      <w:r>
-        <w:rPr>
-          <w:rFonts w:hint="eastAsia"/>
-        </w:rPr>
-        <w:t>通过这样的候选词异步加载</w:t>
-      </w:r>
-      <w:r>
-        <w:rPr>
-          <w:rFonts w:hint="eastAsia"/>
-        </w:rPr>
-        <w:t>,</w:t>
-      </w:r>
-      <w:r>
-        <w:rPr>
-          <w:rFonts w:hint="eastAsia"/>
-        </w:rPr>
-        <w:t>可以减少许多不必要的运算与</w:t>
-      </w:r>
-      <w:r>
-        <w:rPr>
-          <w:rFonts w:hint="eastAsia"/>
-        </w:rPr>
-        <w:t>UI</w:t>
-      </w:r>
-      <w:r>
-        <w:rPr>
-          <w:rFonts w:hint="eastAsia"/>
-        </w:rPr>
-        <w:t>操作</w:t>
-      </w:r>
-      <w:r>
-        <w:rPr>
-          <w:rFonts w:hint="eastAsia"/>
-        </w:rPr>
-        <w:t>,</w:t>
-      </w:r>
-      <w:r>
-        <w:rPr>
-          <w:rFonts w:hint="eastAsia"/>
-        </w:rPr>
-        <w:t>使用户明细感觉到流畅度的提升</w:t>
-      </w:r>
-      <w:r>
-        <w:rPr>
-          <w:rFonts w:hint="eastAsia"/>
-        </w:rPr>
-        <w:t>.</w:t>
-      </w:r>
-    </w:p>
-    <w:p>
-      <w:pPr>
-        <w:ind w:firstLineChars="200" w:firstLine="440"/>
-      </w:pPr>
-      <w:r>
-        <w:rPr>
-          <w:rFonts w:hint="eastAsia"/>
-        </w:rPr>
-        <w:t>还有一些细节内容</w:t>
-      </w:r>
-      <w:r>
-        <w:rPr>
-          <w:rFonts w:hint="eastAsia"/>
-        </w:rPr>
-        <w:t>,</w:t>
-      </w:r>
-      <w:r>
-        <w:rPr>
-          <w:rFonts w:hint="eastAsia"/>
-        </w:rPr>
-        <w:t>主要涉及到用户体验</w:t>
-      </w:r>
-      <w:r>
-        <w:rPr>
-          <w:rFonts w:hint="eastAsia"/>
-        </w:rPr>
-        <w:t>,</w:t>
-      </w:r>
-      <w:r>
-        <w:rPr>
-          <w:rFonts w:hint="eastAsia"/>
-        </w:rPr>
-        <w:t>比如说中英文混输的处理</w:t>
-      </w:r>
-      <w:r>
-        <w:rPr>
-          <w:rFonts w:hint="eastAsia"/>
-        </w:rPr>
-        <w:t>,</w:t>
-      </w:r>
-      <w:r>
-        <w:rPr>
-          <w:rFonts w:hint="eastAsia"/>
-        </w:rPr>
-        <w:t>空格键</w:t>
-      </w:r>
-      <w:r>
-        <w:rPr>
-          <w:rFonts w:hint="eastAsia"/>
-        </w:rPr>
-        <w:t>,</w:t>
-      </w:r>
-      <w:r>
-        <w:rPr>
-          <w:rFonts w:hint="eastAsia"/>
-        </w:rPr>
-        <w:t>回车键的处理</w:t>
-      </w:r>
-      <w:r>
-        <w:rPr>
-          <w:rFonts w:hint="eastAsia"/>
-        </w:rPr>
-        <w:t>,</w:t>
-      </w:r>
-      <w:r>
-        <w:rPr>
-          <w:rFonts w:hint="eastAsia"/>
-        </w:rPr>
-        <w:t>以及退格键的行为等</w:t>
-      </w:r>
-      <w:r>
-        <w:rPr>
-          <w:rFonts w:hint="eastAsia"/>
-        </w:rPr>
-        <w:t>,</w:t>
-      </w:r>
-      <w:r>
-        <w:rPr>
-          <w:rFonts w:hint="eastAsia"/>
-        </w:rPr>
-        <w:t>这里就不具体展开了</w:t>
-      </w:r>
-      <w:r>
-        <w:rPr>
-          <w:rFonts w:hint="eastAsia"/>
-        </w:rPr>
-        <w:t>,</w:t>
-      </w:r>
-      <w:r>
-        <w:rPr>
-          <w:rFonts w:hint="eastAsia"/>
-        </w:rPr>
-        <w:t>因为和输入法核心部分关系不大</w:t>
-      </w:r>
-      <w:r>
-        <w:rPr>
-          <w:rFonts w:hint="eastAsia"/>
-        </w:rPr>
-        <w:t>.</w:t>
-      </w:r>
-    </w:p>
-    <w:p>
-      <w:pPr>
-        <w:ind w:firstLineChars="200" w:firstLine="440"/>
-      </w:pPr>
-    </w:p>
-    <w:p>
-      <w:pPr>
-        <w:ind w:firstLineChars="200" w:firstLine="440"/>
-      </w:pPr>
-      <w:r>
-        <w:rPr>
-          <w:noProof/>
-        </w:rPr>
-        <w:lastRenderedPageBreak/>
-        <w:drawing>
-          <wp:inline distT="0" distB="0" distL="0" distR="0">
-            <wp:extent cx="2477706" cy="4405022"/>
-            <wp:effectExtent l="0" t="0" r="0" b="0"/>
-            <wp:docPr id="288" name="图片 288"/>
-            <wp:cNvGraphicFramePr>
-              <a:graphicFrameLocks xmlns:a="http://schemas.openxmlformats.org/drawingml/2006/main" noChangeAspect="1"/>
-            </wp:cNvGraphicFramePr>
-            <a:graphic xmlns:a="http://schemas.openxmlformats.org/drawingml/2006/main">
-              <a:graphicData uri="http://schemas.openxmlformats.org/drawingml/2006/picture">
-                <pic:pic xmlns:pic="http://schemas.openxmlformats.org/drawingml/2006/picture">
-                  <pic:nvPicPr>
-                    <pic:cNvPr id="0" name="device-2012-10-31-030502.png"/>
-                    <pic:cNvPicPr/>
-                  </pic:nvPicPr>
-                  <pic:blipFill>
-                    <a:blip r:embed="rId10">
-                      <a:extLst>
-                        <a:ext uri="{28A0092B-C50C-407E-A947-70E740481C1C}">
-                          <a14:useLocalDpi xmlns:a14="http://schemas.microsoft.com/office/drawing/2010/main" val="0"/>
-                        </a:ext>
-                      </a:extLst>
-                    </a:blip>
-                    <a:stretch>
-                      <a:fillRect/>
-                    </a:stretch>
-                  </pic:blipFill>
-                  <pic:spPr>
-                    <a:xfrm>
-                      <a:off x="0" y="0"/>
-                      <a:ext cx="2477861" cy="4405297"/>
-                    </a:xfrm>
-                    <a:prstGeom prst="rect">
-                      <a:avLst/>
-                    </a:prstGeom>
-                  </pic:spPr>
-                </pic:pic>
-              </a:graphicData>
-            </a:graphic>
-          </wp:inline>
-        </w:drawing>
-      </w:r>
-      <w:r>
-        <w:rPr>
-          <w:noProof/>
-        </w:rPr>
-        <w:drawing>
-          <wp:inline distT="0" distB="0" distL="0" distR="0">
-            <wp:extent cx="2477708" cy="4405023"/>
-            <wp:effectExtent l="0" t="0" r="0" b="0"/>
-            <wp:docPr id="289" name="图片 289"/>
-            <wp:cNvGraphicFramePr>
-              <a:graphicFrameLocks xmlns:a="http://schemas.openxmlformats.org/drawingml/2006/main" noChangeAspect="1"/>
-            </wp:cNvGraphicFramePr>
-            <a:graphic xmlns:a="http://schemas.openxmlformats.org/drawingml/2006/main">
-              <a:graphicData uri="http://schemas.openxmlformats.org/drawingml/2006/picture">
-                <pic:pic xmlns:pic="http://schemas.openxmlformats.org/drawingml/2006/picture">
-                  <pic:nvPicPr>
-                    <pic:cNvPr id="0" name="device-2012-10-31-030800.png"/>
-                    <pic:cNvPicPr/>
-                  </pic:nvPicPr>
-                  <pic:blipFill>
-                    <a:blip r:embed="rId11">
-                      <a:extLst>
-                        <a:ext uri="{28A0092B-C50C-407E-A947-70E740481C1C}">
-                          <a14:useLocalDpi xmlns:a14="http://schemas.microsoft.com/office/drawing/2010/main" val="0"/>
-                        </a:ext>
-                      </a:extLst>
-                    </a:blip>
-                    <a:stretch>
-                      <a:fillRect/>
-                    </a:stretch>
-                  </pic:blipFill>
-                  <pic:spPr>
-                    <a:xfrm>
-                      <a:off x="0" y="0"/>
-                      <a:ext cx="2481645" cy="4412023"/>
-                    </a:xfrm>
-                    <a:prstGeom prst="rect">
-                      <a:avLst/>
-                    </a:prstGeom>
-                  </pic:spPr>
-                </pic:pic>
-              </a:graphicData>
-            </a:graphic>
-          </wp:inline>
-        </w:drawing>
-      </w:r>
-    </w:p>
-    <w:p>
-      <w:pPr>
-        <w:ind w:firstLineChars="200" w:firstLine="360"/>
-        <w:jc w:val="center"/>
-        <w:rPr>
-          <w:sz w:val="18"/>
-        </w:rPr>
-      </w:pPr>
-      <w:r>
-        <w:rPr>
-          <w:rFonts w:hint="eastAsia"/>
-          <w:sz w:val="18"/>
-        </w:rPr>
-        <w:t>图</w:t>
-      </w:r>
-      <w:r>
-        <w:rPr>
-          <w:rFonts w:hint="eastAsia"/>
-          <w:sz w:val="18"/>
-        </w:rPr>
-        <w:t>3.</w:t>
-      </w:r>
-      <w:r>
-        <w:rPr>
-          <w:rFonts w:hint="eastAsia"/>
-          <w:sz w:val="18"/>
-        </w:rPr>
-        <w:t>输入法的实际运行画面</w:t>
+        <w:t>选词部分目前是基于词频的统计排序尚未结合上写文，目前检测主要是检测词频的排序以及词频改变是否能及时更新。</w:t>
       </w:r>
     </w:p>
     <w:p>
@@ -4476,775 +3335,85 @@
         <w:rPr>
           <w:rFonts w:hint="eastAsia"/>
         </w:rPr>
-        <w:t>词库文件</w:t>
+        <w:t>小组情况</w:t>
       </w:r>
     </w:p>
     <w:p>
-      <w:pPr>
-        <w:ind w:left="357" w:firstLineChars="200" w:firstLine="440"/>
-      </w:pPr>
-      <w:r>
-        <w:rPr>
-          <w:rFonts w:hint="eastAsia"/>
-        </w:rPr>
-        <w:t>词库，顾名思义，就是一个包含了大量词组，短句的文字库。它将拼音组合映射到中文词组，按照某种规则，通过输入法的其他模块，最终将符合的词组返回到用户界面，供用户使用。</w:t>
+      <w:r>
+        <w:rPr>
+          <w:rFonts w:hint="eastAsia"/>
+        </w:rPr>
+        <w:t>本小组共有</w:t>
+      </w:r>
+      <w:r>
+        <w:rPr>
+          <w:rFonts w:hint="eastAsia"/>
+        </w:rPr>
+        <w:t>5</w:t>
+      </w:r>
+      <w:r>
+        <w:rPr>
+          <w:rFonts w:hint="eastAsia"/>
+        </w:rPr>
+        <w:t>个人</w:t>
+      </w:r>
+      <w:r>
+        <w:rPr>
+          <w:rFonts w:hint="eastAsia"/>
+        </w:rPr>
+        <w:t>.</w:t>
       </w:r>
     </w:p>
     <w:p>
-      <w:pPr>
-        <w:ind w:left="357" w:firstLineChars="200" w:firstLine="440"/>
-      </w:pPr>
-      <w:r>
-        <w:rPr>
-          <w:rFonts w:hint="eastAsia"/>
-        </w:rPr>
-        <w:t>在设计实现输入法的过程中，词库的设计是必须且重要的一个环节。词库的好坏直接影响着输入法的用户体验。一个好的词库，可以让用户在使用时更加得心应手，加快打字速度，并且拥有一个良好的工作心情。</w:t>
+      <w:r>
+        <w:rPr>
+          <w:rFonts w:hint="eastAsia"/>
+        </w:rPr>
+        <w:t>Leader</w:t>
+      </w:r>
+      <w:r>
+        <w:rPr>
+          <w:rFonts w:hint="eastAsia"/>
+        </w:rPr>
+        <w:t>为周昊一</w:t>
+      </w:r>
+      <w:r>
+        <w:rPr>
+          <w:rFonts w:hint="eastAsia"/>
+        </w:rPr>
+        <w:t>(MF1233055),</w:t>
+      </w:r>
+      <w:r>
+        <w:rPr>
+          <w:rFonts w:hint="eastAsia"/>
+        </w:rPr>
+        <w:t>负责核心代码</w:t>
+      </w:r>
+      <w:r>
+        <w:rPr>
+          <w:rFonts w:hint="eastAsia"/>
+        </w:rPr>
+        <w:t>,</w:t>
+      </w:r>
+      <w:r>
+        <w:rPr>
+          <w:rFonts w:hint="eastAsia"/>
+        </w:rPr>
+        <w:t>以及用户界面的编写</w:t>
+      </w:r>
+      <w:r>
+        <w:rPr>
+          <w:rFonts w:hint="eastAsia"/>
+        </w:rPr>
+        <w:t>.</w:t>
       </w:r>
     </w:p>
     <w:p>
-      <w:pPr>
-        <w:ind w:left="357" w:firstLineChars="200" w:firstLine="440"/>
-      </w:pPr>
-      <w:r>
-        <w:rPr>
-          <w:rFonts w:hint="eastAsia"/>
-        </w:rPr>
-        <w:t>在设计输入法的过程中，通过小组的内部讨论，我们结合我们所需要设计的输入法的需要，我们将词库的词条格式定义如下：</w:t>
-      </w:r>
-    </w:p>
-    <w:p>
-      <w:pPr>
-        <w:ind w:left="357" w:firstLineChars="200" w:firstLine="440"/>
-      </w:pPr>
-      <w:r>
-        <w:rPr>
-          <w:rFonts w:hint="eastAsia"/>
-        </w:rPr>
-        <w:t>拼音</w:t>
-      </w:r>
-      <w:r>
-        <w:rPr>
-          <w:rFonts w:hint="eastAsia"/>
-        </w:rPr>
-        <w:t xml:space="preserve">1^' </w:t>
-      </w:r>
-      <w:r>
-        <w:rPr>
-          <w:rFonts w:hint="eastAsia"/>
-        </w:rPr>
-        <w:t>拼音</w:t>
-      </w:r>
-      <w:r>
-        <w:rPr>
-          <w:rFonts w:hint="eastAsia"/>
-        </w:rPr>
-        <w:t>2^'</w:t>
-      </w:r>
-      <w:r>
-        <w:rPr>
-          <w:rFonts w:hint="eastAsia"/>
-        </w:rPr>
-        <w:t>…拼音</w:t>
-      </w:r>
-      <w:r>
-        <w:rPr>
-          <w:rFonts w:hint="eastAsia"/>
-        </w:rPr>
-        <w:t xml:space="preserve">n^'    </w:t>
-      </w:r>
-      <w:r>
-        <w:rPr>
-          <w:rFonts w:hint="eastAsia"/>
-        </w:rPr>
-        <w:t>词组</w:t>
-      </w:r>
-      <w:r>
-        <w:rPr>
-          <w:rFonts w:hint="eastAsia"/>
-        </w:rPr>
-        <w:t>or</w:t>
-      </w:r>
-      <w:r>
-        <w:rPr>
-          <w:rFonts w:hint="eastAsia"/>
-        </w:rPr>
-        <w:t>短句</w:t>
-      </w:r>
-      <w:r>
-        <w:rPr>
-          <w:rFonts w:hint="eastAsia"/>
-        </w:rPr>
-        <w:t xml:space="preserve">    </w:t>
-      </w:r>
-      <w:r>
-        <w:rPr>
-          <w:rFonts w:hint="eastAsia"/>
-        </w:rPr>
-        <w:t>词频</w:t>
-      </w:r>
-    </w:p>
-    <w:p>
-      <w:pPr>
-        <w:ind w:left="357" w:firstLineChars="200" w:firstLine="440"/>
-      </w:pPr>
-      <w:r>
-        <w:rPr>
-          <w:rFonts w:hint="eastAsia"/>
-        </w:rPr>
-        <w:t>简单来说，词条的第一部分为拼音部分，每个音节间用符号“’”隔开，第二部分则为拼音部分所对应的中文词组（或者短句），第三部分则是这个词条的词频，</w:t>
-      </w:r>
       <w:r>
         <w:rPr>
           <w:rFonts w:hint="eastAsia"/>
         </w:rPr>
         <w:lastRenderedPageBreak/>
-        <w:t>即为一个权重值，值越大，说明该词在文章中出现的概率越高。在词条的不同部分间我们用制表符隔开。下面举个简单的例子：</w:t>
-      </w:r>
-      <w:proofErr w:type="spellStart"/>
-      <w:r>
-        <w:rPr>
-          <w:rFonts w:hint="eastAsia"/>
-        </w:rPr>
-        <w:t>hai'shi'shan'meng</w:t>
-      </w:r>
-      <w:proofErr w:type="spellEnd"/>
-      <w:r>
-        <w:rPr>
-          <w:rFonts w:hint="eastAsia"/>
-        </w:rPr>
-        <w:t xml:space="preserve"> </w:t>
-      </w:r>
-      <w:r>
-        <w:rPr>
-          <w:rFonts w:hint="eastAsia"/>
-        </w:rPr>
-        <w:t>海誓山盟</w:t>
-      </w:r>
-      <w:r>
-        <w:rPr>
-          <w:rFonts w:hint="eastAsia"/>
-        </w:rPr>
-        <w:t xml:space="preserve"> 1</w:t>
-      </w:r>
-      <w:r>
-        <w:rPr>
-          <w:rFonts w:hint="eastAsia"/>
-        </w:rPr>
-        <w:t>。</w:t>
-      </w:r>
-    </w:p>
-    <w:p>
-      <w:pPr>
-        <w:ind w:left="357" w:firstLineChars="200" w:firstLine="440"/>
-      </w:pPr>
-      <w:r>
-        <w:rPr>
-          <w:rFonts w:hint="eastAsia"/>
-        </w:rPr>
-        <w:t>在各个不同的拼音间用符号“’”隔开，是为了防止出现歧义，例如</w:t>
-      </w:r>
-      <w:proofErr w:type="spellStart"/>
-      <w:r>
-        <w:rPr>
-          <w:rFonts w:hint="eastAsia"/>
-        </w:rPr>
-        <w:t>xian</w:t>
-      </w:r>
-      <w:proofErr w:type="spellEnd"/>
-      <w:r>
-        <w:rPr>
-          <w:rFonts w:hint="eastAsia"/>
-        </w:rPr>
-        <w:t>与</w:t>
-      </w:r>
-      <w:r>
-        <w:rPr>
-          <w:rFonts w:hint="eastAsia"/>
-        </w:rPr>
-        <w:t>xi</w:t>
-      </w:r>
-      <w:proofErr w:type="gramStart"/>
-      <w:r>
-        <w:rPr>
-          <w:rFonts w:hint="eastAsia"/>
-        </w:rPr>
-        <w:t>’</w:t>
-      </w:r>
-      <w:proofErr w:type="gramEnd"/>
-      <w:r>
-        <w:rPr>
-          <w:rFonts w:hint="eastAsia"/>
-        </w:rPr>
-        <w:t>an</w:t>
-      </w:r>
-      <w:r>
-        <w:rPr>
-          <w:rFonts w:hint="eastAsia"/>
-        </w:rPr>
-        <w:t>，如果没有符号进行标识，那么我们就无法快速识别这两者的区别。尽管有其它解决的方式，但在我们的设计中还是采用了这种解决方式。此外，词库中的词条是按照拼音的排序从</w:t>
-      </w:r>
-      <w:proofErr w:type="spellStart"/>
-      <w:r>
-        <w:rPr>
-          <w:rFonts w:hint="eastAsia"/>
-        </w:rPr>
-        <w:t>a~z</w:t>
-      </w:r>
-      <w:proofErr w:type="spellEnd"/>
-      <w:r>
-        <w:rPr>
-          <w:rFonts w:hint="eastAsia"/>
-        </w:rPr>
-        <w:t>的顺序排列的，这样有利于后续工作的实现，减少查找的时间开销。</w:t>
-      </w:r>
-    </w:p>
-    <w:p>
-      <w:pPr>
-        <w:ind w:left="357" w:firstLineChars="200" w:firstLine="440"/>
-      </w:pPr>
-      <w:r>
-        <w:rPr>
-          <w:rFonts w:hint="eastAsia"/>
-        </w:rPr>
-        <w:t>在我们的初始版本中，由于各种条件的限制，我们将各个单词的词频都初始化为</w:t>
-      </w:r>
-      <w:r>
-        <w:rPr>
-          <w:rFonts w:hint="eastAsia"/>
-        </w:rPr>
-        <w:t>1</w:t>
-      </w:r>
-      <w:r>
-        <w:rPr>
-          <w:rFonts w:hint="eastAsia"/>
-        </w:rPr>
-        <w:t>，因为我们无法获得一个较为准确的词频数据。在今后的版本中，我们会修改词频的初始值。我们的设想是通过对《人民日报》进行数据挖掘与分析，得到各个词出现的词频，并在我们的词库中加入新的单词。</w:t>
-      </w:r>
-    </w:p>
-    <w:p>
-      <w:pPr>
-        <w:ind w:left="357" w:firstLineChars="200" w:firstLine="440"/>
-      </w:pPr>
-      <w:r>
-        <w:rPr>
-          <w:rFonts w:hint="eastAsia"/>
-        </w:rPr>
-        <w:t>在这次实验中，我们共设计了三个不同大小的词库，分别为</w:t>
-      </w:r>
-      <w:r>
-        <w:rPr>
-          <w:rFonts w:hint="eastAsia"/>
-        </w:rPr>
-        <w:t>8w</w:t>
-      </w:r>
-      <w:r>
-        <w:rPr>
-          <w:rFonts w:hint="eastAsia"/>
-        </w:rPr>
-        <w:t>，</w:t>
-      </w:r>
-      <w:r>
-        <w:rPr>
-          <w:rFonts w:hint="eastAsia"/>
-        </w:rPr>
-        <w:t>15w</w:t>
-      </w:r>
-      <w:r>
-        <w:rPr>
-          <w:rFonts w:hint="eastAsia"/>
-        </w:rPr>
-        <w:t>以及</w:t>
-      </w:r>
-      <w:r>
-        <w:rPr>
-          <w:rFonts w:hint="eastAsia"/>
-        </w:rPr>
-        <w:t>22w</w:t>
-      </w:r>
-      <w:r>
-        <w:rPr>
-          <w:rFonts w:hint="eastAsia"/>
-        </w:rPr>
-        <w:t>词汇规模的词库，以满足不同的需要。同时，在这些词库中，我们添加了现在流行的网络用语及新兴词汇，同时也添加了不少的唐诗、宋词等传统文学中的名言警句，来丰富我们的词库，期望得到良好的用户体验。</w:t>
-      </w:r>
-    </w:p>
-    <w:p>
-      <w:pPr>
-        <w:pStyle w:val="1"/>
-        <w:numPr>
-          <w:ilvl w:val="0"/>
-          <w:numId w:val="1"/>
-        </w:numPr>
-      </w:pPr>
-      <w:r>
-        <w:rPr>
-          <w:rFonts w:hint="eastAsia"/>
-        </w:rPr>
-        <w:t>测试</w:t>
-      </w:r>
-    </w:p>
-    <w:p>
-      <w:pPr>
-        <w:ind w:firstLineChars="200" w:firstLine="440"/>
-      </w:pPr>
-      <w:r>
-        <w:rPr>
-          <w:rFonts w:hint="eastAsia"/>
-        </w:rPr>
-        <w:t>不同于英文输入法中文拼音输入法在输入识别时面临着切音，分词，选词等诸多问题，而基于规律或是基于统计的算法都不能穷尽汉语的所有可能，尤其是在本项目中基于词法分析的算法，在面对规则性不强的新词、网络词汇很有可能导致出现在输入之后机器识别出的结果与人的预期结果有着不一致的地方，基于统计规律的由于训练集的有限性也存在着不尽如人意的地方。这使得黑箱测试尤为重要。</w:t>
-      </w:r>
-    </w:p>
-    <w:p>
-      <w:pPr>
-        <w:ind w:firstLineChars="200" w:firstLine="440"/>
-      </w:pPr>
-      <w:r>
-        <w:rPr>
-          <w:rFonts w:hint="eastAsia"/>
-        </w:rPr>
-        <w:t>在本次试验测试中，采用单元检测的方法，依次检测切音，分词，选词等各个环节。</w:t>
-      </w:r>
-    </w:p>
-    <w:p>
-      <w:pPr>
-        <w:ind w:firstLineChars="200" w:firstLine="440"/>
-      </w:pPr>
-      <w:r>
-        <w:rPr>
-          <w:rFonts w:hint="eastAsia"/>
-        </w:rPr>
-        <w:t>在切音环节我们随机的从训练集（词库共计有</w:t>
-      </w:r>
-      <w:r>
-        <w:rPr>
-          <w:rFonts w:hint="eastAsia"/>
-        </w:rPr>
-        <w:t>8</w:t>
-      </w:r>
-      <w:r>
-        <w:rPr>
-          <w:rFonts w:hint="eastAsia"/>
-        </w:rPr>
-        <w:t>万个词汇）中抽取</w:t>
-      </w:r>
-      <w:r>
-        <w:rPr>
-          <w:rFonts w:hint="eastAsia"/>
-        </w:rPr>
-        <w:t>1%</w:t>
-      </w:r>
-      <w:r>
-        <w:rPr>
-          <w:rFonts w:hint="eastAsia"/>
-        </w:rPr>
-        <w:t>，对其进行无差别切音检测，比较切音结果与预期是否相同。在比较结果中我们发现形如“</w:t>
-      </w:r>
-      <w:proofErr w:type="spellStart"/>
-      <w:r>
-        <w:rPr>
-          <w:rFonts w:hint="eastAsia"/>
-        </w:rPr>
-        <w:t>xian</w:t>
-      </w:r>
-      <w:proofErr w:type="spellEnd"/>
-      <w:r>
-        <w:rPr>
-          <w:rFonts w:hint="eastAsia"/>
-        </w:rPr>
-        <w:t>（西安）”即</w:t>
-      </w:r>
-      <w:proofErr w:type="gramStart"/>
-      <w:r>
-        <w:rPr>
-          <w:rFonts w:hint="eastAsia"/>
-        </w:rPr>
-        <w:t>第二个音无声母</w:t>
-      </w:r>
-      <w:proofErr w:type="gramEnd"/>
-      <w:r>
-        <w:rPr>
-          <w:rFonts w:hint="eastAsia"/>
-        </w:rPr>
-        <w:t>，会被识别成“</w:t>
-      </w:r>
-      <w:proofErr w:type="spellStart"/>
-      <w:r>
-        <w:rPr>
-          <w:rFonts w:hint="eastAsia"/>
-        </w:rPr>
-        <w:t>xian</w:t>
-      </w:r>
-      <w:proofErr w:type="spellEnd"/>
-      <w:r>
-        <w:rPr>
-          <w:rFonts w:hint="eastAsia"/>
-        </w:rPr>
-        <w:t>（先）”而“先”这个词在日常生活中又是切实存在的，那么我们可以强制要求再输入“西安”时加入切音符“</w:t>
-      </w:r>
-      <w:r>
-        <w:rPr>
-          <w:rFonts w:hint="eastAsia"/>
-        </w:rPr>
-        <w:t>xi</w:t>
-      </w:r>
-      <w:r>
-        <w:rPr>
-          <w:rFonts w:hint="eastAsia"/>
-        </w:rPr>
-        <w:t>’</w:t>
-      </w:r>
-      <w:r>
-        <w:rPr>
-          <w:rFonts w:hint="eastAsia"/>
-        </w:rPr>
-        <w:t>an</w:t>
-      </w:r>
-      <w:r>
-        <w:rPr>
-          <w:rFonts w:hint="eastAsia"/>
-        </w:rPr>
-        <w:t>”，在接下来的工作中则会结合词频，上下文</w:t>
-      </w:r>
-      <w:proofErr w:type="spellStart"/>
-      <w:r>
-        <w:rPr>
-          <w:rFonts w:hint="eastAsia"/>
-        </w:rPr>
-        <w:t>Ngrammar</w:t>
-      </w:r>
-      <w:proofErr w:type="spellEnd"/>
-      <w:r>
-        <w:rPr>
-          <w:rFonts w:hint="eastAsia"/>
-        </w:rPr>
-        <w:t>概率在“</w:t>
-      </w:r>
-      <w:r>
-        <w:rPr>
-          <w:rFonts w:hint="eastAsia"/>
-        </w:rPr>
-        <w:t>xi</w:t>
-      </w:r>
-      <w:r>
-        <w:rPr>
-          <w:rFonts w:hint="eastAsia"/>
-        </w:rPr>
-        <w:t>’</w:t>
-      </w:r>
-      <w:r>
-        <w:rPr>
-          <w:rFonts w:hint="eastAsia"/>
-        </w:rPr>
-        <w:t>an</w:t>
-      </w:r>
-      <w:r>
-        <w:rPr>
-          <w:rFonts w:hint="eastAsia"/>
-        </w:rPr>
-        <w:t>”识别的基础上加强对于“</w:t>
-      </w:r>
-      <w:proofErr w:type="spellStart"/>
-      <w:r>
-        <w:rPr>
-          <w:rFonts w:hint="eastAsia"/>
-        </w:rPr>
-        <w:t>xian</w:t>
-      </w:r>
-      <w:proofErr w:type="spellEnd"/>
-      <w:r>
-        <w:rPr>
-          <w:rFonts w:hint="eastAsia"/>
-        </w:rPr>
-        <w:t>”基于统计规律的多重识别切音，智能识别成“</w:t>
-      </w:r>
-      <w:proofErr w:type="spellStart"/>
-      <w:r>
-        <w:rPr>
-          <w:rFonts w:hint="eastAsia"/>
-        </w:rPr>
-        <w:t>xian</w:t>
-      </w:r>
-      <w:proofErr w:type="spellEnd"/>
-      <w:r>
-        <w:rPr>
-          <w:rFonts w:hint="eastAsia"/>
-        </w:rPr>
-        <w:t>（先）”或“</w:t>
-      </w:r>
-      <w:r>
-        <w:rPr>
-          <w:rFonts w:hint="eastAsia"/>
-        </w:rPr>
-        <w:t>xi</w:t>
-      </w:r>
-      <w:r>
-        <w:rPr>
-          <w:rFonts w:hint="eastAsia"/>
-        </w:rPr>
-        <w:t>’</w:t>
-      </w:r>
-      <w:r>
-        <w:rPr>
-          <w:rFonts w:hint="eastAsia"/>
-        </w:rPr>
-        <w:t>an</w:t>
-      </w:r>
-      <w:r>
-        <w:rPr>
-          <w:rFonts w:hint="eastAsia"/>
-        </w:rPr>
-        <w:t>（西安）”；形如“</w:t>
-      </w:r>
-      <w:r>
-        <w:rPr>
-          <w:rFonts w:hint="eastAsia"/>
-        </w:rPr>
-        <w:t>ganga</w:t>
-      </w:r>
-      <w:r>
-        <w:rPr>
-          <w:rFonts w:hint="eastAsia"/>
-        </w:rPr>
-        <w:t>（尴尬）”即的二个音的声母或起始音节被误识别为上一个音的尾音，即会被识别成“</w:t>
-      </w:r>
-      <w:r>
-        <w:rPr>
-          <w:rFonts w:hint="eastAsia"/>
-        </w:rPr>
-        <w:t>gang</w:t>
-      </w:r>
-      <w:r>
-        <w:rPr>
-          <w:rFonts w:hint="eastAsia"/>
-        </w:rPr>
-        <w:t>’</w:t>
-      </w:r>
-      <w:r>
-        <w:rPr>
-          <w:rFonts w:hint="eastAsia"/>
-        </w:rPr>
-        <w:t>a</w:t>
-      </w:r>
-      <w:r>
-        <w:rPr>
-          <w:rFonts w:hint="eastAsia"/>
-        </w:rPr>
-        <w:t>”这是我们所不能接受的，需要结合统计规律来避免这种情况。</w:t>
-      </w:r>
-    </w:p>
-    <w:p>
-      <w:pPr>
-        <w:ind w:firstLineChars="200" w:firstLine="440"/>
-      </w:pPr>
-      <w:r>
-        <w:rPr>
-          <w:rFonts w:hint="eastAsia"/>
-        </w:rPr>
-        <w:t>在分词环节如键入“</w:t>
-      </w:r>
-      <w:proofErr w:type="spellStart"/>
-      <w:r>
-        <w:rPr>
-          <w:rFonts w:hint="eastAsia"/>
-        </w:rPr>
-        <w:t>dajiazaoshanghao</w:t>
-      </w:r>
-      <w:proofErr w:type="spellEnd"/>
-      <w:r>
-        <w:rPr>
-          <w:rFonts w:hint="eastAsia"/>
-        </w:rPr>
-        <w:t>（大家早上好）”我们期望被识别为“</w:t>
-      </w:r>
-      <w:proofErr w:type="spellStart"/>
-      <w:r>
-        <w:rPr>
-          <w:rFonts w:hint="eastAsia"/>
-        </w:rPr>
-        <w:t>dajia|zaoshang|hao</w:t>
-      </w:r>
-      <w:proofErr w:type="spellEnd"/>
-      <w:r>
-        <w:rPr>
-          <w:rFonts w:hint="eastAsia"/>
-        </w:rPr>
-        <w:t>”三个词，而由于训练集的有限性，汉语的多义性（歧义性）很有可能被识别成期望外的结果。比如“</w:t>
-      </w:r>
-      <w:proofErr w:type="spellStart"/>
-      <w:r>
-        <w:rPr>
-          <w:rFonts w:hint="eastAsia"/>
-        </w:rPr>
-        <w:t>shuiguoranhoushu</w:t>
-      </w:r>
-      <w:proofErr w:type="spellEnd"/>
-      <w:r>
-        <w:rPr>
-          <w:rFonts w:hint="eastAsia"/>
-        </w:rPr>
-        <w:t>（水果然后熟）”我们希望分成</w:t>
-      </w:r>
-      <w:r>
-        <w:rPr>
-          <w:rFonts w:hint="eastAsia"/>
-        </w:rPr>
-        <w:lastRenderedPageBreak/>
-        <w:t>“</w:t>
-      </w:r>
-      <w:proofErr w:type="spellStart"/>
-      <w:r>
-        <w:rPr>
-          <w:rFonts w:hint="eastAsia"/>
-        </w:rPr>
-        <w:t>shuiguo|ranhou|shu</w:t>
-      </w:r>
-      <w:proofErr w:type="spellEnd"/>
-      <w:r>
-        <w:rPr>
-          <w:rFonts w:hint="eastAsia"/>
-        </w:rPr>
-        <w:t>”而不是“</w:t>
-      </w:r>
-      <w:proofErr w:type="spellStart"/>
-      <w:r>
-        <w:rPr>
-          <w:rFonts w:hint="eastAsia"/>
-        </w:rPr>
-        <w:t>shui|guoran|hou|shu</w:t>
-      </w:r>
-      <w:proofErr w:type="spellEnd"/>
-      <w:r>
-        <w:rPr>
-          <w:rFonts w:hint="eastAsia"/>
-        </w:rPr>
-        <w:t>（水</w:t>
-      </w:r>
-      <w:r>
-        <w:rPr>
-          <w:rFonts w:hint="eastAsia"/>
-        </w:rPr>
-        <w:t>|</w:t>
-      </w:r>
-      <w:r>
-        <w:rPr>
-          <w:rFonts w:hint="eastAsia"/>
-        </w:rPr>
-        <w:t>果然</w:t>
-      </w:r>
-      <w:r>
-        <w:rPr>
-          <w:rFonts w:hint="eastAsia"/>
-        </w:rPr>
-        <w:t>|</w:t>
-      </w:r>
-      <w:r>
-        <w:rPr>
-          <w:rFonts w:hint="eastAsia"/>
-        </w:rPr>
-        <w:t>后熟）”，而这些问题只有通过大量的黑箱测试，找出问题句段，并用这些句段补充训练集才能更好的分词。</w:t>
-      </w:r>
-    </w:p>
-    <w:p>
-      <w:pPr>
-        <w:ind w:firstLineChars="200" w:firstLine="440"/>
-      </w:pPr>
-      <w:r>
-        <w:rPr>
-          <w:rFonts w:hint="eastAsia"/>
-        </w:rPr>
-        <w:t>选词部分目前是基于词频的统计排序尚未结合上写文，目前检测主要是检测词频的排序以及词频改变是否能及时更新。</w:t>
-      </w:r>
-    </w:p>
-    <w:p>
-      <w:pPr>
-        <w:pStyle w:val="1"/>
-        <w:numPr>
-          <w:ilvl w:val="0"/>
-          <w:numId w:val="1"/>
-        </w:numPr>
-      </w:pPr>
-      <w:r>
-        <w:rPr>
-          <w:rFonts w:hint="eastAsia"/>
-        </w:rPr>
-        <w:t>小组情况</w:t>
-      </w:r>
-    </w:p>
-    <w:p>
-      <w:r>
-        <w:rPr>
-          <w:rFonts w:hint="eastAsia"/>
-        </w:rPr>
-        <w:t>本小组共有</w:t>
-      </w:r>
-      <w:r>
-        <w:rPr>
-          <w:rFonts w:hint="eastAsia"/>
-        </w:rPr>
-        <w:t>5</w:t>
-      </w:r>
-      <w:r>
-        <w:rPr>
-          <w:rFonts w:hint="eastAsia"/>
-        </w:rPr>
-        <w:t>个人</w:t>
-      </w:r>
-      <w:r>
-        <w:rPr>
-          <w:rFonts w:hint="eastAsia"/>
-        </w:rPr>
-        <w:t>.</w:t>
-      </w:r>
-    </w:p>
-    <w:p>
-      <w:r>
-        <w:rPr>
-          <w:rFonts w:hint="eastAsia"/>
-        </w:rPr>
-        <w:t>Leader</w:t>
-      </w:r>
-      <w:r>
-        <w:rPr>
-          <w:rFonts w:hint="eastAsia"/>
-        </w:rPr>
-        <w:t>为周昊一</w:t>
-      </w:r>
-      <w:r>
-        <w:rPr>
-          <w:rFonts w:hint="eastAsia"/>
-        </w:rPr>
-        <w:t>(MF1233055),</w:t>
-      </w:r>
-      <w:r>
-        <w:rPr>
-          <w:rFonts w:hint="eastAsia"/>
-        </w:rPr>
-        <w:t>负责核心代码</w:t>
-      </w:r>
-      <w:r>
-        <w:rPr>
-          <w:rFonts w:hint="eastAsia"/>
-        </w:rPr>
-        <w:t>,</w:t>
-      </w:r>
-      <w:r>
-        <w:rPr>
-          <w:rFonts w:hint="eastAsia"/>
-        </w:rPr>
-        <w:t>以及用户界面的编写</w:t>
-      </w:r>
-      <w:r>
-        <w:rPr>
-          <w:rFonts w:hint="eastAsia"/>
-        </w:rPr>
-        <w:t>.</w:t>
-      </w:r>
-    </w:p>
-    <w:p>
-      <w:r>
-        <w:rPr>
-          <w:rFonts w:hint="eastAsia"/>
-        </w:rPr>
         <w:t>其余</w:t>
       </w:r>
       <w:r>
@@ -8116,7 +6285,7 @@
 </file>
 
 <file path=customXml/itemProps1.xml><?xml version="1.0" encoding="utf-8"?>
-<ds:datastoreItem xmlns:ds="http://schemas.openxmlformats.org/officeDocument/2006/customXml" ds:itemID="{33F9D996-A589-4A15-981D-E37E259778BF}">
+<ds:datastoreItem xmlns:ds="http://schemas.openxmlformats.org/officeDocument/2006/customXml" ds:itemID="{4E226AC1-8EB5-4587-9C1B-DECE7A14B7BB}">
   <ds:schemaRefs>
     <ds:schemaRef ds:uri="http://schemas.openxmlformats.org/officeDocument/2006/bibliography"/>
   </ds:schemaRefs>

</xml_diff>